<commit_message>
Tmp Mig to Laptop
</commit_message>
<xml_diff>
--- a/应用程序计划书.docx
+++ b/应用程序计划书.docx
@@ -3,11 +3,45 @@
 <w:document xmlns:wpc="http://schemas.microsoft.com/office/word/2010/wordprocessingCanvas" xmlns:cx="http://schemas.microsoft.com/office/drawing/2014/chartex" xmlns:cx1="http://schemas.microsoft.com/office/drawing/2015/9/8/chartex" xmlns:cx2="http://schemas.microsoft.com/office/drawing/2015/10/21/chartex" xmlns:cx3="http://schemas.microsoft.com/office/drawing/2016/5/9/chartex" xmlns:cx4="http://schemas.microsoft.com/office/drawing/2016/5/10/chartex" xmlns:cx5="http://schemas.microsoft.com/office/drawing/2016/5/11/chartex" xmlns:cx6="http://schemas.microsoft.com/office/drawing/2016/5/12/chartex" xmlns:cx7="http://schemas.microsoft.com/office/drawing/2016/5/13/chartex" xmlns:cx8="http://schemas.microsoft.com/office/drawing/2016/5/14/chartex" xmlns:mc="http://schemas.openxmlformats.org/markup-compatibility/2006" xmlns:aink="http://schemas.microsoft.com/office/drawing/2016/ink" xmlns:am3d="http://schemas.microsoft.com/office/drawing/2017/model3d" xmlns:o="urn:schemas-microsoft-com:office:office" xmlns:r="http://schemas.openxmlformats.org/officeDocument/2006/relationships" xmlns:m="http://schemas.openxmlformats.org/officeDocument/2006/math" xmlns:v="urn:schemas-microsoft-com:vml" xmlns:wp14="http://schemas.microsoft.com/office/word/2010/wordprocessingDrawing" xmlns:wp="http://schemas.openxmlformats.org/drawingml/2006/wordprocessingDrawing" xmlns:w10="urn:schemas-microsoft-com:office:word" xmlns:w="http://schemas.openxmlformats.org/wordprocessingml/2006/main" xmlns:w14="http://schemas.microsoft.com/office/word/2010/wordml" xmlns:w15="http://schemas.microsoft.com/office/word/2012/wordml" xmlns:w16cid="http://schemas.microsoft.com/office/word/2016/wordml/cid" xmlns:w16se="http://schemas.microsoft.com/office/word/2015/wordml/symex" xmlns:wpg="http://schemas.microsoft.com/office/word/2010/wordprocessingGroup" xmlns:wpi="http://schemas.microsoft.com/office/word/2010/wordprocessingInk" xmlns:wne="http://schemas.microsoft.com/office/word/2006/wordml" xmlns:wps="http://schemas.microsoft.com/office/word/2010/wordprocessingShape" mc:Ignorable="w14 w15 w16se w16cid wp14">
   <w:body>
     <w:p>
+      <w:pPr>
+        <w:pStyle w:val="a9"/>
+      </w:pPr>
       <w:r>
         <w:rPr>
           <w:rFonts w:hint="eastAsia"/>
         </w:rPr>
-        <w:t>英华-小车小板凳</w:t>
+        <w:t>英华</w:t>
+      </w:r>
+      <w:bookmarkStart w:id="0" w:name="_GoBack"/>
+      <w:bookmarkEnd w:id="0"/>
+      <w:r>
+        <w:rPr>
+          <w:rFonts w:hint="eastAsia"/>
+        </w:rPr>
+        <w:t>-</w:t>
+      </w:r>
+      <w:r>
+        <w:rPr>
+          <w:rFonts w:hint="eastAsia"/>
+        </w:rPr>
+        <w:t>校车</w:t>
+      </w:r>
+      <w:r>
+        <w:rPr>
+          <w:rFonts w:hint="eastAsia"/>
+        </w:rPr>
+        <w:t>小板凳</w:t>
+      </w:r>
+    </w:p>
+    <w:p>
+      <w:pPr>
+        <w:pStyle w:val="a7"/>
+      </w:pPr>
+      <w:r>
+        <w:rPr>
+          <w:rFonts w:hint="eastAsia"/>
+        </w:rPr>
+        <w:t>跨平台应用程序计划</w:t>
       </w:r>
     </w:p>
     <w:p>
@@ -16,14 +50,6 @@
           <w:rFonts w:hint="eastAsia"/>
         </w:rPr>
       </w:pPr>
-      <w:r>
-        <w:rPr>
-          <w:rFonts w:hint="eastAsia"/>
-        </w:rPr>
-        <w:t>跨平台应用程序计划</w:t>
-      </w:r>
-      <w:bookmarkStart w:id="0" w:name="_GoBack"/>
-      <w:bookmarkEnd w:id="0"/>
     </w:p>
     <w:sectPr>
       <w:pgSz w:w="11906" w:h="16838"/>
@@ -33,6 +59,44 @@
     </w:sectPr>
   </w:body>
 </w:document>
+</file>
+
+<file path=word/endnotes.xml><?xml version="1.0" encoding="utf-8"?>
+<w:endnotes xmlns:wpc="http://schemas.microsoft.com/office/word/2010/wordprocessingCanvas" xmlns:cx="http://schemas.microsoft.com/office/drawing/2014/chartex" xmlns:cx1="http://schemas.microsoft.com/office/drawing/2015/9/8/chartex" xmlns:cx2="http://schemas.microsoft.com/office/drawing/2015/10/21/chartex" xmlns:cx3="http://schemas.microsoft.com/office/drawing/2016/5/9/chartex" xmlns:cx4="http://schemas.microsoft.com/office/drawing/2016/5/10/chartex" xmlns:cx5="http://schemas.microsoft.com/office/drawing/2016/5/11/chartex" xmlns:cx6="http://schemas.microsoft.com/office/drawing/2016/5/12/chartex" xmlns:cx7="http://schemas.microsoft.com/office/drawing/2016/5/13/chartex" xmlns:cx8="http://schemas.microsoft.com/office/drawing/2016/5/14/chartex" xmlns:mc="http://schemas.openxmlformats.org/markup-compatibility/2006" xmlns:aink="http://schemas.microsoft.com/office/drawing/2016/ink" xmlns:am3d="http://schemas.microsoft.com/office/drawing/2017/model3d" xmlns:o="urn:schemas-microsoft-com:office:office" xmlns:r="http://schemas.openxmlformats.org/officeDocument/2006/relationships" xmlns:m="http://schemas.openxmlformats.org/officeDocument/2006/math" xmlns:v="urn:schemas-microsoft-com:vml" xmlns:wp14="http://schemas.microsoft.com/office/word/2010/wordprocessingDrawing" xmlns:wp="http://schemas.openxmlformats.org/drawingml/2006/wordprocessingDrawing" xmlns:w10="urn:schemas-microsoft-com:office:word" xmlns:w="http://schemas.openxmlformats.org/wordprocessingml/2006/main" xmlns:w14="http://schemas.microsoft.com/office/word/2010/wordml" xmlns:w15="http://schemas.microsoft.com/office/word/2012/wordml" xmlns:w16cid="http://schemas.microsoft.com/office/word/2016/wordml/cid" xmlns:w16se="http://schemas.microsoft.com/office/word/2015/wordml/symex" xmlns:wpg="http://schemas.microsoft.com/office/word/2010/wordprocessingGroup" xmlns:wpi="http://schemas.microsoft.com/office/word/2010/wordprocessingInk" xmlns:wne="http://schemas.microsoft.com/office/word/2006/wordml" xmlns:wps="http://schemas.microsoft.com/office/word/2010/wordprocessingShape" mc:Ignorable="w14 w15 w16se w16cid wp14">
+  <w:endnote w:type="separator" w:id="-1">
+    <w:p>
+      <w:r>
+        <w:separator/>
+      </w:r>
+    </w:p>
+  </w:endnote>
+  <w:endnote w:type="continuationSeparator" w:id="0">
+    <w:p>
+      <w:r>
+        <w:continuationSeparator/>
+      </w:r>
+    </w:p>
+  </w:endnote>
+</w:endnotes>
+</file>
+
+<file path=word/footnotes.xml><?xml version="1.0" encoding="utf-8"?>
+<w:footnotes xmlns:wpc="http://schemas.microsoft.com/office/word/2010/wordprocessingCanvas" xmlns:cx="http://schemas.microsoft.com/office/drawing/2014/chartex" xmlns:cx1="http://schemas.microsoft.com/office/drawing/2015/9/8/chartex" xmlns:cx2="http://schemas.microsoft.com/office/drawing/2015/10/21/chartex" xmlns:cx3="http://schemas.microsoft.com/office/drawing/2016/5/9/chartex" xmlns:cx4="http://schemas.microsoft.com/office/drawing/2016/5/10/chartex" xmlns:cx5="http://schemas.microsoft.com/office/drawing/2016/5/11/chartex" xmlns:cx6="http://schemas.microsoft.com/office/drawing/2016/5/12/chartex" xmlns:cx7="http://schemas.microsoft.com/office/drawing/2016/5/13/chartex" xmlns:cx8="http://schemas.microsoft.com/office/drawing/2016/5/14/chartex" xmlns:mc="http://schemas.openxmlformats.org/markup-compatibility/2006" xmlns:aink="http://schemas.microsoft.com/office/drawing/2016/ink" xmlns:am3d="http://schemas.microsoft.com/office/drawing/2017/model3d" xmlns:o="urn:schemas-microsoft-com:office:office" xmlns:r="http://schemas.openxmlformats.org/officeDocument/2006/relationships" xmlns:m="http://schemas.openxmlformats.org/officeDocument/2006/math" xmlns:v="urn:schemas-microsoft-com:vml" xmlns:wp14="http://schemas.microsoft.com/office/word/2010/wordprocessingDrawing" xmlns:wp="http://schemas.openxmlformats.org/drawingml/2006/wordprocessingDrawing" xmlns:w10="urn:schemas-microsoft-com:office:word" xmlns:w="http://schemas.openxmlformats.org/wordprocessingml/2006/main" xmlns:w14="http://schemas.microsoft.com/office/word/2010/wordml" xmlns:w15="http://schemas.microsoft.com/office/word/2012/wordml" xmlns:w16cid="http://schemas.microsoft.com/office/word/2016/wordml/cid" xmlns:w16se="http://schemas.microsoft.com/office/word/2015/wordml/symex" xmlns:wpg="http://schemas.microsoft.com/office/word/2010/wordprocessingGroup" xmlns:wpi="http://schemas.microsoft.com/office/word/2010/wordprocessingInk" xmlns:wne="http://schemas.microsoft.com/office/word/2006/wordml" xmlns:wps="http://schemas.microsoft.com/office/word/2010/wordprocessingShape" mc:Ignorable="w14 w15 w16se w16cid wp14">
+  <w:footnote w:type="separator" w:id="-1">
+    <w:p>
+      <w:r>
+        <w:separator/>
+      </w:r>
+    </w:p>
+  </w:footnote>
+  <w:footnote w:type="continuationSeparator" w:id="0">
+    <w:p>
+      <w:r>
+        <w:continuationSeparator/>
+      </w:r>
+    </w:p>
+  </w:footnote>
+</w:footnotes>
 </file>
 
 <file path=word/styles.xml><?xml version="1.0" encoding="utf-8"?>
@@ -434,6 +498,28 @@
       <w:jc w:val="both"/>
     </w:pPr>
   </w:style>
+  <w:style w:type="paragraph" w:styleId="1">
+    <w:name w:val="heading 1"/>
+    <w:basedOn w:val="a"/>
+    <w:next w:val="a"/>
+    <w:link w:val="10"/>
+    <w:uiPriority w:val="9"/>
+    <w:qFormat/>
+    <w:rsid w:val="0012568A"/>
+    <w:pPr>
+      <w:keepNext/>
+      <w:keepLines/>
+      <w:spacing w:before="340" w:after="330" w:line="578" w:lineRule="auto"/>
+      <w:outlineLvl w:val="0"/>
+    </w:pPr>
+    <w:rPr>
+      <w:b/>
+      <w:bCs/>
+      <w:kern w:val="44"/>
+      <w:sz w:val="44"/>
+      <w:szCs w:val="44"/>
+    </w:rPr>
+  </w:style>
   <w:style w:type="character" w:default="1" w:styleId="a0">
     <w:name w:val="Default Paragraph Font"/>
     <w:uiPriority w:val="1"/>
@@ -460,6 +546,155 @@
     <w:uiPriority w:val="99"/>
     <w:semiHidden/>
     <w:unhideWhenUsed/>
+  </w:style>
+  <w:style w:type="paragraph" w:styleId="a3">
+    <w:name w:val="header"/>
+    <w:basedOn w:val="a"/>
+    <w:link w:val="a4"/>
+    <w:uiPriority w:val="99"/>
+    <w:unhideWhenUsed/>
+    <w:rsid w:val="00E03A0D"/>
+    <w:pPr>
+      <w:pBdr>
+        <w:bottom w:val="single" w:sz="6" w:space="1" w:color="auto"/>
+      </w:pBdr>
+      <w:tabs>
+        <w:tab w:val="center" w:pos="4153"/>
+        <w:tab w:val="right" w:pos="8306"/>
+      </w:tabs>
+      <w:snapToGrid w:val="0"/>
+      <w:jc w:val="center"/>
+    </w:pPr>
+    <w:rPr>
+      <w:sz w:val="18"/>
+      <w:szCs w:val="18"/>
+    </w:rPr>
+  </w:style>
+  <w:style w:type="character" w:customStyle="1" w:styleId="a4">
+    <w:name w:val="页眉 字符"/>
+    <w:basedOn w:val="a0"/>
+    <w:link w:val="a3"/>
+    <w:uiPriority w:val="99"/>
+    <w:rsid w:val="00E03A0D"/>
+    <w:rPr>
+      <w:sz w:val="18"/>
+      <w:szCs w:val="18"/>
+    </w:rPr>
+  </w:style>
+  <w:style w:type="paragraph" w:styleId="a5">
+    <w:name w:val="footer"/>
+    <w:basedOn w:val="a"/>
+    <w:link w:val="a6"/>
+    <w:uiPriority w:val="99"/>
+    <w:unhideWhenUsed/>
+    <w:rsid w:val="00E03A0D"/>
+    <w:pPr>
+      <w:tabs>
+        <w:tab w:val="center" w:pos="4153"/>
+        <w:tab w:val="right" w:pos="8306"/>
+      </w:tabs>
+      <w:snapToGrid w:val="0"/>
+      <w:jc w:val="left"/>
+    </w:pPr>
+    <w:rPr>
+      <w:sz w:val="18"/>
+      <w:szCs w:val="18"/>
+    </w:rPr>
+  </w:style>
+  <w:style w:type="character" w:customStyle="1" w:styleId="a6">
+    <w:name w:val="页脚 字符"/>
+    <w:basedOn w:val="a0"/>
+    <w:link w:val="a5"/>
+    <w:uiPriority w:val="99"/>
+    <w:rsid w:val="00E03A0D"/>
+    <w:rPr>
+      <w:sz w:val="18"/>
+      <w:szCs w:val="18"/>
+    </w:rPr>
+  </w:style>
+  <w:style w:type="character" w:customStyle="1" w:styleId="10">
+    <w:name w:val="标题 1 字符"/>
+    <w:basedOn w:val="a0"/>
+    <w:link w:val="1"/>
+    <w:uiPriority w:val="9"/>
+    <w:rsid w:val="0012568A"/>
+    <w:rPr>
+      <w:b/>
+      <w:bCs/>
+      <w:kern w:val="44"/>
+      <w:sz w:val="44"/>
+      <w:szCs w:val="44"/>
+    </w:rPr>
+  </w:style>
+  <w:style w:type="paragraph" w:styleId="a7">
+    <w:name w:val="Subtitle"/>
+    <w:basedOn w:val="a"/>
+    <w:next w:val="a"/>
+    <w:link w:val="a8"/>
+    <w:uiPriority w:val="11"/>
+    <w:qFormat/>
+    <w:rsid w:val="0044269A"/>
+    <w:pPr>
+      <w:spacing w:before="240" w:after="60" w:line="312" w:lineRule="auto"/>
+      <w:jc w:val="center"/>
+      <w:outlineLvl w:val="1"/>
+    </w:pPr>
+    <w:rPr>
+      <w:b/>
+      <w:bCs/>
+      <w:kern w:val="28"/>
+      <w:sz w:val="32"/>
+      <w:szCs w:val="32"/>
+    </w:rPr>
+  </w:style>
+  <w:style w:type="character" w:customStyle="1" w:styleId="a8">
+    <w:name w:val="副标题 字符"/>
+    <w:basedOn w:val="a0"/>
+    <w:link w:val="a7"/>
+    <w:uiPriority w:val="11"/>
+    <w:rsid w:val="0044269A"/>
+    <w:rPr>
+      <w:b/>
+      <w:bCs/>
+      <w:kern w:val="28"/>
+      <w:sz w:val="32"/>
+      <w:szCs w:val="32"/>
+    </w:rPr>
+  </w:style>
+  <w:style w:type="paragraph" w:styleId="a9">
+    <w:name w:val="Title"/>
+    <w:basedOn w:val="a"/>
+    <w:next w:val="a"/>
+    <w:link w:val="aa"/>
+    <w:uiPriority w:val="10"/>
+    <w:qFormat/>
+    <w:rsid w:val="0044269A"/>
+    <w:pPr>
+      <w:spacing w:before="240" w:after="60"/>
+      <w:jc w:val="center"/>
+      <w:outlineLvl w:val="0"/>
+    </w:pPr>
+    <w:rPr>
+      <w:rFonts w:asciiTheme="majorHAnsi" w:eastAsiaTheme="majorEastAsia" w:hAnsiTheme="majorHAnsi" w:cstheme="majorBidi"/>
+      <w:b/>
+      <w:bCs/>
+      <w:sz w:val="32"/>
+      <w:szCs w:val="32"/>
+    </w:rPr>
+  </w:style>
+  <w:style w:type="character" w:customStyle="1" w:styleId="aa">
+    <w:name w:val="标题 字符"/>
+    <w:basedOn w:val="a0"/>
+    <w:link w:val="a9"/>
+    <w:uiPriority w:val="10"/>
+    <w:rsid w:val="0044269A"/>
+    <w:rPr>
+      <w:rFonts w:asciiTheme="majorHAnsi" w:eastAsiaTheme="majorEastAsia" w:hAnsiTheme="majorHAnsi" w:cstheme="majorBidi"/>
+      <w:b/>
+      <w:bCs/>
+      <w:sz w:val="32"/>
+      <w:szCs w:val="32"/>
+    </w:rPr>
   </w:style>
 </w:styles>
 </file>

</xml_diff>

<commit_message>
Encrypted And something ELSE inportant
</commit_message>
<xml_diff>
--- a/应用程序计划书.docx
+++ b/应用程序计划书.docx
@@ -10,46 +10,569 @@
         <w:rPr>
           <w:rFonts w:hint="eastAsia"/>
         </w:rPr>
-        <w:t>英华</w:t>
-      </w:r>
+        <w:t>小板凳</w:t>
+      </w:r>
+      <w:r>
+        <w:rPr>
+          <w:rFonts w:hint="eastAsia"/>
+        </w:rPr>
+        <w:t xml:space="preserve"> -</w:t>
+      </w:r>
+      <w:r>
+        <w:t xml:space="preserve"> </w:t>
+      </w:r>
+      <w:r>
+        <w:rPr>
+          <w:rFonts w:hint="eastAsia"/>
+        </w:rPr>
+        <w:t>跨平台应用程序</w:t>
+      </w:r>
+      <w:r>
+        <w:rPr>
+          <w:rFonts w:hint="eastAsia"/>
+        </w:rPr>
+        <w:t>项目报告</w:t>
+      </w:r>
+    </w:p>
+    <w:p>
+      <w:pPr>
+        <w:pStyle w:val="1"/>
+        <w:rPr>
+          <w:rFonts w:hint="eastAsia"/>
+        </w:rPr>
+      </w:pPr>
+      <w:r>
+        <w:rPr>
+          <w:rFonts w:hint="eastAsia"/>
+        </w:rPr>
+        <w:t>1-</w:t>
+      </w:r>
+      <w:r>
+        <w:rPr>
+          <w:rFonts w:hint="eastAsia"/>
+        </w:rPr>
+        <w:t>应用程序基础架构</w:t>
+      </w:r>
+    </w:p>
+    <w:p>
+      <w:pPr>
+        <w:pStyle w:val="2"/>
+        <w:numPr>
+          <w:ilvl w:val="0"/>
+          <w:numId w:val="5"/>
+        </w:numPr>
+        <w:rPr>
+          <w:rFonts w:hint="eastAsia"/>
+        </w:rPr>
+      </w:pPr>
+      <w:r>
+        <w:rPr>
+          <w:rFonts w:hint="eastAsia"/>
+        </w:rPr>
+        <w:t>开发框架</w:t>
+      </w:r>
+    </w:p>
+    <w:p>
+      <w:pPr>
+        <w:ind w:firstLineChars="202" w:firstLine="424"/>
+      </w:pPr>
+      <w:r>
+        <w:rPr>
+          <w:rFonts w:hint="eastAsia"/>
+        </w:rPr>
+        <w:t>该应用程序使用微软公司(其</w:t>
+      </w:r>
+      <w:r>
+        <w:rPr>
+          <w:rFonts w:hint="eastAsia"/>
+        </w:rPr>
+        <w:t>商标</w:t>
+      </w:r>
+      <w:r>
+        <w:rPr>
+          <w:rFonts w:hint="eastAsia"/>
+        </w:rPr>
+        <w:t>Microsoft</w:t>
+      </w:r>
+      <w:r>
+        <w:rPr>
+          <w:rFonts w:hint="eastAsia"/>
+          <w:vertAlign w:val="superscript"/>
+        </w:rPr>
+        <w:t>®</w:t>
+      </w:r>
+      <w:r>
+        <w:rPr>
+          <w:rFonts w:hint="eastAsia"/>
+        </w:rPr>
+        <w:t>)</w:t>
+      </w:r>
+      <w:r>
+        <w:t xml:space="preserve"> </w:t>
+      </w:r>
+      <w:r>
+        <w:rPr>
+          <w:rFonts w:hint="eastAsia"/>
+        </w:rPr>
+        <w:t>的 .Net 开发框架，其 .Net</w:t>
+      </w:r>
+      <w:r>
+        <w:t xml:space="preserve"> </w:t>
+      </w:r>
+      <w:r>
+        <w:rPr>
+          <w:rFonts w:hint="eastAsia"/>
+        </w:rPr>
+        <w:t>版本号为 .Net Framework 4.0，内部版本号为 4.0.30319</w:t>
+      </w:r>
+      <w:r>
+        <w:t xml:space="preserve"> </w:t>
+      </w:r>
+      <w:r>
+        <w:rPr>
+          <w:rFonts w:hint="eastAsia"/>
+        </w:rPr>
+        <w:t>在开发中尽可能使用较高版本的 .Net Framework 来获得更多功能和用户体验，但因为对于</w:t>
+      </w:r>
+      <w:r>
+        <w:t xml:space="preserve"> Microsoft</w:t>
+      </w:r>
+      <w:r>
+        <w:rPr>
+          <w:rFonts w:hint="eastAsia"/>
+          <w:vertAlign w:val="superscript"/>
+        </w:rPr>
+        <w:t>®</w:t>
+      </w:r>
+      <w:r>
+        <w:t xml:space="preserve"> </w:t>
+      </w:r>
+      <w:r>
+        <w:rPr>
+          <w:rFonts w:hint="eastAsia"/>
+        </w:rPr>
+        <w:t>Windows</w:t>
+      </w:r>
+      <w:r>
+        <w:rPr>
+          <w:rFonts w:hint="eastAsia"/>
+          <w:vertAlign w:val="superscript"/>
+        </w:rPr>
+        <w:t>©</w:t>
+      </w:r>
+      <w:r>
+        <w:t xml:space="preserve"> </w:t>
+      </w:r>
+      <w:r>
+        <w:rPr>
+          <w:rFonts w:hint="eastAsia"/>
+        </w:rPr>
+        <w:t>XP</w:t>
+      </w:r>
+      <w:r>
+        <w:t xml:space="preserve"> </w:t>
+      </w:r>
+      <w:r>
+        <w:rPr>
+          <w:rFonts w:hint="eastAsia"/>
+        </w:rPr>
+        <w:t>的兼容性问题，最终选用了 Version</w:t>
+      </w:r>
+      <w:r>
+        <w:t xml:space="preserve"> </w:t>
+      </w:r>
+      <w:r>
+        <w:rPr>
+          <w:rFonts w:hint="eastAsia"/>
+        </w:rPr>
+        <w:t>4.0</w:t>
+      </w:r>
+      <w:r>
+        <w:t xml:space="preserve"> </w:t>
+      </w:r>
+      <w:r>
+        <w:rPr>
+          <w:rFonts w:hint="eastAsia"/>
+        </w:rPr>
+        <w:t>以保证对 Windows</w:t>
+      </w:r>
+      <w:r>
+        <w:t xml:space="preserve"> </w:t>
+      </w:r>
+      <w:r>
+        <w:rPr>
+          <w:rFonts w:hint="eastAsia"/>
+        </w:rPr>
+        <w:t>XP</w:t>
+      </w:r>
+      <w:r>
+        <w:t xml:space="preserve"> </w:t>
+      </w:r>
+      <w:r>
+        <w:rPr>
+          <w:rFonts w:hint="eastAsia"/>
+        </w:rPr>
+        <w:t>的最佳兼容性。</w:t>
+      </w:r>
+    </w:p>
+    <w:p>
+      <w:pPr>
+        <w:ind w:firstLineChars="202" w:firstLine="424"/>
+      </w:pPr>
+      <w:r>
+        <w:rPr>
+          <w:rFonts w:hint="eastAsia"/>
+        </w:rPr>
+        <w:t>本应用程序还使用了</w:t>
+      </w:r>
+      <w:r>
+        <w:rPr>
+          <w:rFonts w:hint="eastAsia"/>
+        </w:rPr>
+        <w:t>DevComponents</w:t>
+      </w:r>
+      <w:r>
+        <w:t xml:space="preserve"> </w:t>
+      </w:r>
+      <w:r>
+        <w:rPr>
+          <w:rFonts w:hint="eastAsia"/>
+        </w:rPr>
+        <w:t>公司出品的 DotNetBar</w:t>
+      </w:r>
+      <w:r>
+        <w:t xml:space="preserve"> </w:t>
+      </w:r>
+      <w:r>
+        <w:rPr>
+          <w:rFonts w:hint="eastAsia"/>
+        </w:rPr>
+        <w:t>作为应用程序的</w:t>
+      </w:r>
+      <w:r>
+        <w:rPr>
+          <w:rFonts w:hint="eastAsia"/>
+        </w:rPr>
+        <w:t>主要UI，本UI基于扁平化设计，包含了模仿并增强的.Net 原生UI及其控件</w:t>
+      </w:r>
+      <w:r>
+        <w:rPr>
+          <w:rFonts w:hint="eastAsia"/>
+        </w:rPr>
+        <w:t>。</w:t>
+      </w:r>
+    </w:p>
+    <w:p>
+      <w:pPr>
+        <w:ind w:firstLineChars="202" w:firstLine="424"/>
+        <w:rPr>
+          <w:rFonts w:hint="eastAsia"/>
+        </w:rPr>
+      </w:pPr>
+      <w:r>
+        <w:rPr>
+          <w:rFonts w:hint="eastAsia"/>
+        </w:rPr>
+        <w:t>有关任何 Microsoft</w:t>
+      </w:r>
+      <w:r>
+        <w:t xml:space="preserve"> </w:t>
+      </w:r>
+      <w:r>
+        <w:rPr>
+          <w:rFonts w:hint="eastAsia"/>
+        </w:rPr>
+        <w:t>Windows</w:t>
+      </w:r>
+      <w:r>
+        <w:t xml:space="preserve"> </w:t>
+      </w:r>
+      <w:r>
+        <w:rPr>
+          <w:rFonts w:hint="eastAsia"/>
+        </w:rPr>
+        <w:t>XP对于.Net的兼容性问题，请参阅Microsoft</w:t>
+      </w:r>
+      <w:r>
+        <w:t xml:space="preserve"> .</w:t>
+      </w:r>
+      <w:r>
+        <w:rPr>
+          <w:rFonts w:hint="eastAsia"/>
+        </w:rPr>
+        <w:t>Net</w:t>
+      </w:r>
+      <w:r>
+        <w:t xml:space="preserve"> </w:t>
+      </w:r>
+      <w:r>
+        <w:rPr>
+          <w:rFonts w:hint="eastAsia"/>
+        </w:rPr>
+        <w:t>网站。</w:t>
+      </w:r>
+    </w:p>
+    <w:p>
+      <w:pPr>
+        <w:ind w:left="416" w:firstLineChars="3" w:firstLine="6"/>
+      </w:pPr>
+      <w:r>
+        <w:rPr>
+          <w:rFonts w:hint="eastAsia"/>
+        </w:rPr>
+        <w:t>有关应用程序在安装时的DLL文件问题，请参阅本报告“安装和文件”部分。</w:t>
+      </w:r>
+    </w:p>
+    <w:p>
+      <w:pPr>
+        <w:pStyle w:val="2"/>
+        <w:numPr>
+          <w:ilvl w:val="0"/>
+          <w:numId w:val="5"/>
+        </w:numPr>
+      </w:pPr>
+      <w:r>
+        <w:rPr>
+          <w:rFonts w:hint="eastAsia"/>
+        </w:rPr>
+        <w:t>第三方库，云存储平台及NuGet程序包</w:t>
+      </w:r>
+    </w:p>
+    <w:p>
+      <w:pPr>
+        <w:ind w:firstLineChars="202" w:firstLine="424"/>
+      </w:pPr>
+      <w:r>
+        <w:rPr>
+          <w:rFonts w:hint="eastAsia"/>
+        </w:rPr>
+        <w:t>本应用程序包含云同步和云存储内容，</w:t>
+      </w:r>
+      <w:r>
+        <w:rPr>
+          <w:rFonts w:hint="eastAsia"/>
+        </w:rPr>
+        <w:t>因此，在开发和使用的过程中会使用到第三方NuGet程序包，和/或云存储</w:t>
+      </w:r>
+      <w:r>
+        <w:rPr>
+          <w:rFonts w:hint="eastAsia"/>
+        </w:rPr>
+        <w:t>提供公司的.Net第三方DLL，有关第三方程序包和/或.Net DLL的代码安全性，请参阅本报告“用户数据安全”部分。</w:t>
+      </w:r>
+    </w:p>
+    <w:p>
+      <w:r>
+        <w:tab/>
+      </w:r>
+      <w:r>
+        <w:rPr>
+          <w:rFonts w:hint="eastAsia"/>
+        </w:rPr>
+        <w:t>本应用程序的云存储平台为Bmob公司出品的Bmob云存储，我们不对其云存储稳定性</w:t>
+      </w:r>
+      <w:r>
+        <w:rPr>
+          <w:rFonts w:hint="eastAsia"/>
+        </w:rPr>
+        <w:t>做任何保证。</w:t>
+      </w:r>
+    </w:p>
+    <w:p>
+      <w:pPr>
+        <w:ind w:firstLine="420"/>
+      </w:pPr>
+      <w:r>
+        <w:rPr>
+          <w:rFonts w:hint="eastAsia"/>
+        </w:rPr>
+        <w:t xml:space="preserve">有关任何Bmob云存储的问题，请参阅Bmob官方网站 </w:t>
+      </w:r>
+      <w:hyperlink r:id="rId7" w:history="1">
+        <w:r>
+          <w:rPr>
+            <w:rStyle w:val="ac"/>
+            <w:rFonts w:hint="eastAsia"/>
+          </w:rPr>
+          <w:t>https://bmob.cn</w:t>
+        </w:r>
+      </w:hyperlink>
+      <w:r>
+        <w:rPr>
+          <w:rFonts w:hint="eastAsia"/>
+        </w:rPr>
+        <w:t xml:space="preserve"> </w:t>
+      </w:r>
+    </w:p>
+    <w:p>
+      <w:pPr>
+        <w:pStyle w:val="2"/>
+        <w:numPr>
+          <w:ilvl w:val="0"/>
+          <w:numId w:val="5"/>
+        </w:numPr>
+      </w:pPr>
+      <w:r>
+        <w:rPr>
+          <w:rFonts w:hint="eastAsia"/>
+        </w:rPr>
+        <w:t>开源许可协议</w:t>
+      </w:r>
+    </w:p>
+    <w:p>
+      <w:pPr>
+        <w:ind w:firstLineChars="202" w:firstLine="424"/>
+      </w:pPr>
+      <w:r>
+        <w:rPr>
+          <w:rFonts w:hint="eastAsia"/>
+        </w:rPr>
+        <w:t>本应用程序项目为开源项目，这代表着任何人均可在存储库内获取到本项目的源代码，具体重编译，反编译及软件再分发等约束待定</w:t>
+      </w:r>
+    </w:p>
+    <w:p>
+      <w:pPr>
+        <w:ind w:firstLineChars="202" w:firstLine="424"/>
+      </w:pPr>
+      <w:r>
+        <w:rPr>
+          <w:rFonts w:hint="eastAsia"/>
+        </w:rPr>
+        <w:t>本程序使用---------------作为其开源许可协议，但其中的任何第三方DLL和/或NuGet程序包均遵循其发布者指定的协议，如有冲突，冲突的部分按最大限制处理。</w:t>
+      </w:r>
+    </w:p>
+    <w:p>
+      <w:pPr>
+        <w:pStyle w:val="2"/>
+        <w:numPr>
+          <w:ilvl w:val="0"/>
+          <w:numId w:val="5"/>
+        </w:numPr>
+      </w:pPr>
+      <w:r>
+        <w:rPr>
+          <w:rFonts w:hint="eastAsia"/>
+        </w:rPr>
+        <w:t>应用程序</w:t>
+      </w:r>
+      <w:r>
+        <w:rPr>
+          <w:rFonts w:hint="eastAsia"/>
+        </w:rPr>
+        <w:t>编程</w:t>
+      </w:r>
+      <w:r>
+        <w:rPr>
+          <w:rFonts w:hint="eastAsia"/>
+        </w:rPr>
+        <w:t>语言</w:t>
+      </w:r>
+    </w:p>
+    <w:p>
+      <w:pPr>
+        <w:ind w:firstLineChars="202" w:firstLine="424"/>
+      </w:pPr>
+      <w:r>
+        <w:rPr>
+          <w:rFonts w:hint="eastAsia"/>
+        </w:rPr>
+        <w:t>本.Net应用程序使用的是Microsoft</w:t>
+      </w:r>
+      <w:r>
+        <w:rPr>
+          <w:rFonts w:hint="eastAsia"/>
+          <w:vertAlign w:val="superscript"/>
+        </w:rPr>
+        <w:t>®</w:t>
+      </w:r>
+      <w:r>
+        <w:rPr>
+          <w:vertAlign w:val="superscript"/>
+        </w:rPr>
+        <w:t xml:space="preserve"> </w:t>
+      </w:r>
+      <w:r>
+        <w:t xml:space="preserve">.Net </w:t>
+      </w:r>
+      <w:r>
+        <w:rPr>
+          <w:rFonts w:hint="eastAsia"/>
+        </w:rPr>
+        <w:t>的 C#</w:t>
+      </w:r>
+      <w:r>
+        <w:t xml:space="preserve"> </w:t>
+      </w:r>
+      <w:r>
+        <w:rPr>
+          <w:rFonts w:hint="eastAsia"/>
+        </w:rPr>
+        <w:t>编译语言，并同时使用 Microsoft</w:t>
+      </w:r>
+      <w:r>
+        <w:rPr>
+          <w:rFonts w:hint="eastAsia"/>
+          <w:vertAlign w:val="superscript"/>
+        </w:rPr>
+        <w:t>®</w:t>
+      </w:r>
+      <w:r>
+        <w:t xml:space="preserve"> </w:t>
+      </w:r>
+      <w:r>
+        <w:rPr>
+          <w:rFonts w:hint="eastAsia"/>
+        </w:rPr>
+        <w:t>Roslyn</w:t>
+      </w:r>
+      <w:r>
+        <w:t xml:space="preserve"> </w:t>
+      </w:r>
+      <w:r>
+        <w:rPr>
+          <w:rFonts w:hint="eastAsia"/>
+        </w:rPr>
+        <w:t>编译器编译。</w:t>
+      </w:r>
+    </w:p>
+    <w:p>
+      <w:pPr>
+        <w:ind w:firstLineChars="202" w:firstLine="424"/>
+      </w:pPr>
+      <w:r>
+        <w:rPr>
+          <w:rFonts w:hint="eastAsia"/>
+        </w:rPr>
+        <w:t>有关任何 C#</w:t>
+      </w:r>
+      <w:r>
+        <w:t xml:space="preserve"> </w:t>
+      </w:r>
+      <w:r>
+        <w:rPr>
+          <w:rFonts w:hint="eastAsia"/>
+        </w:rPr>
+        <w:t>语言及其Roslyn编译器，请参阅Microsoft</w:t>
+      </w:r>
+      <w:r>
+        <w:t xml:space="preserve"> .Net </w:t>
+      </w:r>
+      <w:r>
+        <w:rPr>
+          <w:rFonts w:hint="eastAsia"/>
+        </w:rPr>
+        <w:t>官方网站。</w:t>
+      </w:r>
+    </w:p>
+    <w:p>
+      <w:pPr>
+        <w:ind w:firstLineChars="202" w:firstLine="424"/>
+        <w:rPr>
+          <w:rFonts w:hint="eastAsia"/>
+        </w:rPr>
+      </w:pPr>
       <w:bookmarkStart w:id="0" w:name="_GoBack"/>
       <w:bookmarkEnd w:id="0"/>
-      <w:r>
-        <w:rPr>
-          <w:rFonts w:hint="eastAsia"/>
-        </w:rPr>
-        <w:t>-</w:t>
-      </w:r>
-      <w:r>
-        <w:rPr>
-          <w:rFonts w:hint="eastAsia"/>
-        </w:rPr>
-        <w:t>校车</w:t>
-      </w:r>
-      <w:r>
-        <w:rPr>
-          <w:rFonts w:hint="eastAsia"/>
-        </w:rPr>
-        <w:t>小板凳</w:t>
-      </w:r>
-    </w:p>
-    <w:p>
-      <w:pPr>
-        <w:pStyle w:val="a7"/>
-      </w:pPr>
-      <w:r>
-        <w:rPr>
-          <w:rFonts w:hint="eastAsia"/>
-        </w:rPr>
-        <w:t>跨平台应用程序计划</w:t>
-      </w:r>
-    </w:p>
-    <w:p>
-      <w:pPr>
-        <w:rPr>
-          <w:rFonts w:hint="eastAsia"/>
-        </w:rPr>
-      </w:pPr>
     </w:p>
     <w:sectPr>
       <w:pgSz w:w="11906" w:h="16838"/>
@@ -97,6 +620,489 @@
     </w:p>
   </w:footnote>
 </w:footnotes>
+</file>
+
+<file path=word/numbering.xml><?xml version="1.0" encoding="utf-8"?>
+<w:numbering xmlns:wpc="http://schemas.microsoft.com/office/word/2010/wordprocessingCanvas" xmlns:cx="http://schemas.microsoft.com/office/drawing/2014/chartex" xmlns:cx1="http://schemas.microsoft.com/office/drawing/2015/9/8/chartex" xmlns:cx2="http://schemas.microsoft.com/office/drawing/2015/10/21/chartex" xmlns:cx3="http://schemas.microsoft.com/office/drawing/2016/5/9/chartex" xmlns:cx4="http://schemas.microsoft.com/office/drawing/2016/5/10/chartex" xmlns:cx5="http://schemas.microsoft.com/office/drawing/2016/5/11/chartex" xmlns:cx6="http://schemas.microsoft.com/office/drawing/2016/5/12/chartex" xmlns:cx7="http://schemas.microsoft.com/office/drawing/2016/5/13/chartex" xmlns:cx8="http://schemas.microsoft.com/office/drawing/2016/5/14/chartex" xmlns:mc="http://schemas.openxmlformats.org/markup-compatibility/2006" xmlns:aink="http://schemas.microsoft.com/office/drawing/2016/ink" xmlns:am3d="http://schemas.microsoft.com/office/drawing/2017/model3d" xmlns:o="urn:schemas-microsoft-com:office:office" xmlns:r="http://schemas.openxmlformats.org/officeDocument/2006/relationships" xmlns:m="http://schemas.openxmlformats.org/officeDocument/2006/math" xmlns:v="urn:schemas-microsoft-com:vml" xmlns:wp14="http://schemas.microsoft.com/office/word/2010/wordprocessingDrawing" xmlns:wp="http://schemas.openxmlformats.org/drawingml/2006/wordprocessingDrawing" xmlns:w10="urn:schemas-microsoft-com:office:word" xmlns:w="http://schemas.openxmlformats.org/wordprocessingml/2006/main" xmlns:w14="http://schemas.microsoft.com/office/word/2010/wordml" xmlns:w15="http://schemas.microsoft.com/office/word/2012/wordml" xmlns:w16cid="http://schemas.microsoft.com/office/word/2016/wordml/cid" xmlns:w16se="http://schemas.microsoft.com/office/word/2015/wordml/symex" xmlns:wpg="http://schemas.microsoft.com/office/word/2010/wordprocessingGroup" xmlns:wpi="http://schemas.microsoft.com/office/word/2010/wordprocessingInk" xmlns:wne="http://schemas.microsoft.com/office/word/2006/wordml" xmlns:wps="http://schemas.microsoft.com/office/word/2010/wordprocessingShape" mc:Ignorable="w14 w15 w16se w16cid wp14">
+  <w:abstractNum w:abstractNumId="0" w15:restartNumberingAfterBreak="0">
+    <w:nsid w:val="1F1A5CF5"/>
+    <w:multiLevelType w:val="hybridMultilevel"/>
+    <w:tmpl w:val="A0CAFB3E"/>
+    <w:lvl w:ilvl="0" w:tplc="8962F884">
+      <w:start w:val="1"/>
+      <w:numFmt w:val="decimal"/>
+      <w:lvlText w:val="%1，"/>
+      <w:lvlJc w:val="left"/>
+      <w:pPr>
+        <w:ind w:left="720" w:hanging="720"/>
+      </w:pPr>
+      <w:rPr>
+        <w:rFonts w:hint="default"/>
+      </w:rPr>
+    </w:lvl>
+    <w:lvl w:ilvl="1" w:tplc="04090019" w:tentative="1">
+      <w:start w:val="1"/>
+      <w:numFmt w:val="lowerLetter"/>
+      <w:lvlText w:val="%2)"/>
+      <w:lvlJc w:val="left"/>
+      <w:pPr>
+        <w:ind w:left="840" w:hanging="420"/>
+      </w:pPr>
+    </w:lvl>
+    <w:lvl w:ilvl="2" w:tplc="0409001B" w:tentative="1">
+      <w:start w:val="1"/>
+      <w:numFmt w:val="lowerRoman"/>
+      <w:lvlText w:val="%3."/>
+      <w:lvlJc w:val="right"/>
+      <w:pPr>
+        <w:ind w:left="1260" w:hanging="420"/>
+      </w:pPr>
+    </w:lvl>
+    <w:lvl w:ilvl="3" w:tplc="0409000F" w:tentative="1">
+      <w:start w:val="1"/>
+      <w:numFmt w:val="decimal"/>
+      <w:lvlText w:val="%4."/>
+      <w:lvlJc w:val="left"/>
+      <w:pPr>
+        <w:ind w:left="1680" w:hanging="420"/>
+      </w:pPr>
+    </w:lvl>
+    <w:lvl w:ilvl="4" w:tplc="04090019" w:tentative="1">
+      <w:start w:val="1"/>
+      <w:numFmt w:val="lowerLetter"/>
+      <w:lvlText w:val="%5)"/>
+      <w:lvlJc w:val="left"/>
+      <w:pPr>
+        <w:ind w:left="2100" w:hanging="420"/>
+      </w:pPr>
+    </w:lvl>
+    <w:lvl w:ilvl="5" w:tplc="0409001B" w:tentative="1">
+      <w:start w:val="1"/>
+      <w:numFmt w:val="lowerRoman"/>
+      <w:lvlText w:val="%6."/>
+      <w:lvlJc w:val="right"/>
+      <w:pPr>
+        <w:ind w:left="2520" w:hanging="420"/>
+      </w:pPr>
+    </w:lvl>
+    <w:lvl w:ilvl="6" w:tplc="0409000F" w:tentative="1">
+      <w:start w:val="1"/>
+      <w:numFmt w:val="decimal"/>
+      <w:lvlText w:val="%7."/>
+      <w:lvlJc w:val="left"/>
+      <w:pPr>
+        <w:ind w:left="2940" w:hanging="420"/>
+      </w:pPr>
+    </w:lvl>
+    <w:lvl w:ilvl="7" w:tplc="04090019" w:tentative="1">
+      <w:start w:val="1"/>
+      <w:numFmt w:val="lowerLetter"/>
+      <w:lvlText w:val="%8)"/>
+      <w:lvlJc w:val="left"/>
+      <w:pPr>
+        <w:ind w:left="3360" w:hanging="420"/>
+      </w:pPr>
+    </w:lvl>
+    <w:lvl w:ilvl="8" w:tplc="0409001B" w:tentative="1">
+      <w:start w:val="1"/>
+      <w:numFmt w:val="lowerRoman"/>
+      <w:lvlText w:val="%9."/>
+      <w:lvlJc w:val="right"/>
+      <w:pPr>
+        <w:ind w:left="3780" w:hanging="420"/>
+      </w:pPr>
+    </w:lvl>
+  </w:abstractNum>
+  <w:abstractNum w:abstractNumId="1" w15:restartNumberingAfterBreak="0">
+    <w:nsid w:val="44971AC5"/>
+    <w:multiLevelType w:val="hybridMultilevel"/>
+    <w:tmpl w:val="4468B410"/>
+    <w:lvl w:ilvl="0" w:tplc="B12C5200">
+      <w:start w:val="1"/>
+      <w:numFmt w:val="decimal"/>
+      <w:lvlText w:val="%1，"/>
+      <w:lvlJc w:val="left"/>
+      <w:pPr>
+        <w:ind w:left="720" w:hanging="720"/>
+      </w:pPr>
+      <w:rPr>
+        <w:rFonts w:hint="default"/>
+      </w:rPr>
+    </w:lvl>
+    <w:lvl w:ilvl="1" w:tplc="04090019" w:tentative="1">
+      <w:start w:val="1"/>
+      <w:numFmt w:val="lowerLetter"/>
+      <w:lvlText w:val="%2)"/>
+      <w:lvlJc w:val="left"/>
+      <w:pPr>
+        <w:ind w:left="840" w:hanging="420"/>
+      </w:pPr>
+    </w:lvl>
+    <w:lvl w:ilvl="2" w:tplc="0409001B" w:tentative="1">
+      <w:start w:val="1"/>
+      <w:numFmt w:val="lowerRoman"/>
+      <w:lvlText w:val="%3."/>
+      <w:lvlJc w:val="right"/>
+      <w:pPr>
+        <w:ind w:left="1260" w:hanging="420"/>
+      </w:pPr>
+    </w:lvl>
+    <w:lvl w:ilvl="3" w:tplc="0409000F" w:tentative="1">
+      <w:start w:val="1"/>
+      <w:numFmt w:val="decimal"/>
+      <w:lvlText w:val="%4."/>
+      <w:lvlJc w:val="left"/>
+      <w:pPr>
+        <w:ind w:left="1680" w:hanging="420"/>
+      </w:pPr>
+    </w:lvl>
+    <w:lvl w:ilvl="4" w:tplc="04090019" w:tentative="1">
+      <w:start w:val="1"/>
+      <w:numFmt w:val="lowerLetter"/>
+      <w:lvlText w:val="%5)"/>
+      <w:lvlJc w:val="left"/>
+      <w:pPr>
+        <w:ind w:left="2100" w:hanging="420"/>
+      </w:pPr>
+    </w:lvl>
+    <w:lvl w:ilvl="5" w:tplc="0409001B" w:tentative="1">
+      <w:start w:val="1"/>
+      <w:numFmt w:val="lowerRoman"/>
+      <w:lvlText w:val="%6."/>
+      <w:lvlJc w:val="right"/>
+      <w:pPr>
+        <w:ind w:left="2520" w:hanging="420"/>
+      </w:pPr>
+    </w:lvl>
+    <w:lvl w:ilvl="6" w:tplc="0409000F" w:tentative="1">
+      <w:start w:val="1"/>
+      <w:numFmt w:val="decimal"/>
+      <w:lvlText w:val="%7."/>
+      <w:lvlJc w:val="left"/>
+      <w:pPr>
+        <w:ind w:left="2940" w:hanging="420"/>
+      </w:pPr>
+    </w:lvl>
+    <w:lvl w:ilvl="7" w:tplc="04090019" w:tentative="1">
+      <w:start w:val="1"/>
+      <w:numFmt w:val="lowerLetter"/>
+      <w:lvlText w:val="%8)"/>
+      <w:lvlJc w:val="left"/>
+      <w:pPr>
+        <w:ind w:left="3360" w:hanging="420"/>
+      </w:pPr>
+    </w:lvl>
+    <w:lvl w:ilvl="8" w:tplc="0409001B" w:tentative="1">
+      <w:start w:val="1"/>
+      <w:numFmt w:val="lowerRoman"/>
+      <w:lvlText w:val="%9."/>
+      <w:lvlJc w:val="right"/>
+      <w:pPr>
+        <w:ind w:left="3780" w:hanging="420"/>
+      </w:pPr>
+    </w:lvl>
+  </w:abstractNum>
+  <w:abstractNum w:abstractNumId="2" w15:restartNumberingAfterBreak="0">
+    <w:nsid w:val="454646E5"/>
+    <w:multiLevelType w:val="hybridMultilevel"/>
+    <w:tmpl w:val="1FA08CC4"/>
+    <w:lvl w:ilvl="0" w:tplc="04090001">
+      <w:start w:val="1"/>
+      <w:numFmt w:val="bullet"/>
+      <w:lvlText w:val=""/>
+      <w:lvlJc w:val="left"/>
+      <w:pPr>
+        <w:ind w:left="420" w:hanging="420"/>
+      </w:pPr>
+      <w:rPr>
+        <w:rFonts w:ascii="Wingdings" w:hAnsi="Wingdings" w:hint="default"/>
+      </w:rPr>
+    </w:lvl>
+    <w:lvl w:ilvl="1" w:tplc="04090003" w:tentative="1">
+      <w:start w:val="1"/>
+      <w:numFmt w:val="bullet"/>
+      <w:lvlText w:val=""/>
+      <w:lvlJc w:val="left"/>
+      <w:pPr>
+        <w:ind w:left="840" w:hanging="420"/>
+      </w:pPr>
+      <w:rPr>
+        <w:rFonts w:ascii="Wingdings" w:hAnsi="Wingdings" w:hint="default"/>
+      </w:rPr>
+    </w:lvl>
+    <w:lvl w:ilvl="2" w:tplc="04090005" w:tentative="1">
+      <w:start w:val="1"/>
+      <w:numFmt w:val="bullet"/>
+      <w:lvlText w:val=""/>
+      <w:lvlJc w:val="left"/>
+      <w:pPr>
+        <w:ind w:left="1260" w:hanging="420"/>
+      </w:pPr>
+      <w:rPr>
+        <w:rFonts w:ascii="Wingdings" w:hAnsi="Wingdings" w:hint="default"/>
+      </w:rPr>
+    </w:lvl>
+    <w:lvl w:ilvl="3" w:tplc="04090001" w:tentative="1">
+      <w:start w:val="1"/>
+      <w:numFmt w:val="bullet"/>
+      <w:lvlText w:val=""/>
+      <w:lvlJc w:val="left"/>
+      <w:pPr>
+        <w:ind w:left="1680" w:hanging="420"/>
+      </w:pPr>
+      <w:rPr>
+        <w:rFonts w:ascii="Wingdings" w:hAnsi="Wingdings" w:hint="default"/>
+      </w:rPr>
+    </w:lvl>
+    <w:lvl w:ilvl="4" w:tplc="04090003" w:tentative="1">
+      <w:start w:val="1"/>
+      <w:numFmt w:val="bullet"/>
+      <w:lvlText w:val=""/>
+      <w:lvlJc w:val="left"/>
+      <w:pPr>
+        <w:ind w:left="2100" w:hanging="420"/>
+      </w:pPr>
+      <w:rPr>
+        <w:rFonts w:ascii="Wingdings" w:hAnsi="Wingdings" w:hint="default"/>
+      </w:rPr>
+    </w:lvl>
+    <w:lvl w:ilvl="5" w:tplc="04090005" w:tentative="1">
+      <w:start w:val="1"/>
+      <w:numFmt w:val="bullet"/>
+      <w:lvlText w:val=""/>
+      <w:lvlJc w:val="left"/>
+      <w:pPr>
+        <w:ind w:left="2520" w:hanging="420"/>
+      </w:pPr>
+      <w:rPr>
+        <w:rFonts w:ascii="Wingdings" w:hAnsi="Wingdings" w:hint="default"/>
+      </w:rPr>
+    </w:lvl>
+    <w:lvl w:ilvl="6" w:tplc="04090001" w:tentative="1">
+      <w:start w:val="1"/>
+      <w:numFmt w:val="bullet"/>
+      <w:lvlText w:val=""/>
+      <w:lvlJc w:val="left"/>
+      <w:pPr>
+        <w:ind w:left="2940" w:hanging="420"/>
+      </w:pPr>
+      <w:rPr>
+        <w:rFonts w:ascii="Wingdings" w:hAnsi="Wingdings" w:hint="default"/>
+      </w:rPr>
+    </w:lvl>
+    <w:lvl w:ilvl="7" w:tplc="04090003" w:tentative="1">
+      <w:start w:val="1"/>
+      <w:numFmt w:val="bullet"/>
+      <w:lvlText w:val=""/>
+      <w:lvlJc w:val="left"/>
+      <w:pPr>
+        <w:ind w:left="3360" w:hanging="420"/>
+      </w:pPr>
+      <w:rPr>
+        <w:rFonts w:ascii="Wingdings" w:hAnsi="Wingdings" w:hint="default"/>
+      </w:rPr>
+    </w:lvl>
+    <w:lvl w:ilvl="8" w:tplc="04090005" w:tentative="1">
+      <w:start w:val="1"/>
+      <w:numFmt w:val="bullet"/>
+      <w:lvlText w:val=""/>
+      <w:lvlJc w:val="left"/>
+      <w:pPr>
+        <w:ind w:left="3780" w:hanging="420"/>
+      </w:pPr>
+      <w:rPr>
+        <w:rFonts w:ascii="Wingdings" w:hAnsi="Wingdings" w:hint="default"/>
+      </w:rPr>
+    </w:lvl>
+  </w:abstractNum>
+  <w:abstractNum w:abstractNumId="3" w15:restartNumberingAfterBreak="0">
+    <w:nsid w:val="47827F58"/>
+    <w:multiLevelType w:val="hybridMultilevel"/>
+    <w:tmpl w:val="3A98236E"/>
+    <w:lvl w:ilvl="0" w:tplc="0409000F">
+      <w:start w:val="1"/>
+      <w:numFmt w:val="decimal"/>
+      <w:lvlText w:val="%1."/>
+      <w:lvlJc w:val="left"/>
+      <w:pPr>
+        <w:ind w:left="420" w:hanging="420"/>
+      </w:pPr>
+    </w:lvl>
+    <w:lvl w:ilvl="1" w:tplc="04090019" w:tentative="1">
+      <w:start w:val="1"/>
+      <w:numFmt w:val="lowerLetter"/>
+      <w:lvlText w:val="%2)"/>
+      <w:lvlJc w:val="left"/>
+      <w:pPr>
+        <w:ind w:left="840" w:hanging="420"/>
+      </w:pPr>
+    </w:lvl>
+    <w:lvl w:ilvl="2" w:tplc="0409001B" w:tentative="1">
+      <w:start w:val="1"/>
+      <w:numFmt w:val="lowerRoman"/>
+      <w:lvlText w:val="%3."/>
+      <w:lvlJc w:val="right"/>
+      <w:pPr>
+        <w:ind w:left="1260" w:hanging="420"/>
+      </w:pPr>
+    </w:lvl>
+    <w:lvl w:ilvl="3" w:tplc="0409000F">
+      <w:start w:val="1"/>
+      <w:numFmt w:val="decimal"/>
+      <w:lvlText w:val="%4."/>
+      <w:lvlJc w:val="left"/>
+      <w:pPr>
+        <w:ind w:left="1680" w:hanging="420"/>
+      </w:pPr>
+    </w:lvl>
+    <w:lvl w:ilvl="4" w:tplc="04090019" w:tentative="1">
+      <w:start w:val="1"/>
+      <w:numFmt w:val="lowerLetter"/>
+      <w:lvlText w:val="%5)"/>
+      <w:lvlJc w:val="left"/>
+      <w:pPr>
+        <w:ind w:left="2100" w:hanging="420"/>
+      </w:pPr>
+    </w:lvl>
+    <w:lvl w:ilvl="5" w:tplc="0409001B" w:tentative="1">
+      <w:start w:val="1"/>
+      <w:numFmt w:val="lowerRoman"/>
+      <w:lvlText w:val="%6."/>
+      <w:lvlJc w:val="right"/>
+      <w:pPr>
+        <w:ind w:left="2520" w:hanging="420"/>
+      </w:pPr>
+    </w:lvl>
+    <w:lvl w:ilvl="6" w:tplc="0409000F" w:tentative="1">
+      <w:start w:val="1"/>
+      <w:numFmt w:val="decimal"/>
+      <w:lvlText w:val="%7."/>
+      <w:lvlJc w:val="left"/>
+      <w:pPr>
+        <w:ind w:left="2940" w:hanging="420"/>
+      </w:pPr>
+    </w:lvl>
+    <w:lvl w:ilvl="7" w:tplc="04090019" w:tentative="1">
+      <w:start w:val="1"/>
+      <w:numFmt w:val="lowerLetter"/>
+      <w:lvlText w:val="%8)"/>
+      <w:lvlJc w:val="left"/>
+      <w:pPr>
+        <w:ind w:left="3360" w:hanging="420"/>
+      </w:pPr>
+    </w:lvl>
+    <w:lvl w:ilvl="8" w:tplc="0409001B" w:tentative="1">
+      <w:start w:val="1"/>
+      <w:numFmt w:val="lowerRoman"/>
+      <w:lvlText w:val="%9."/>
+      <w:lvlJc w:val="right"/>
+      <w:pPr>
+        <w:ind w:left="3780" w:hanging="420"/>
+      </w:pPr>
+    </w:lvl>
+  </w:abstractNum>
+  <w:abstractNum w:abstractNumId="4" w15:restartNumberingAfterBreak="0">
+    <w:nsid w:val="6FF72CAC"/>
+    <w:multiLevelType w:val="hybridMultilevel"/>
+    <w:tmpl w:val="1F2C5E40"/>
+    <w:lvl w:ilvl="0" w:tplc="0409000F">
+      <w:start w:val="1"/>
+      <w:numFmt w:val="decimal"/>
+      <w:lvlText w:val="%1."/>
+      <w:lvlJc w:val="left"/>
+      <w:pPr>
+        <w:ind w:left="420" w:hanging="420"/>
+      </w:pPr>
+    </w:lvl>
+    <w:lvl w:ilvl="1" w:tplc="04090019" w:tentative="1">
+      <w:start w:val="1"/>
+      <w:numFmt w:val="lowerLetter"/>
+      <w:lvlText w:val="%2)"/>
+      <w:lvlJc w:val="left"/>
+      <w:pPr>
+        <w:ind w:left="840" w:hanging="420"/>
+      </w:pPr>
+    </w:lvl>
+    <w:lvl w:ilvl="2" w:tplc="0409001B" w:tentative="1">
+      <w:start w:val="1"/>
+      <w:numFmt w:val="lowerRoman"/>
+      <w:lvlText w:val="%3."/>
+      <w:lvlJc w:val="right"/>
+      <w:pPr>
+        <w:ind w:left="1260" w:hanging="420"/>
+      </w:pPr>
+    </w:lvl>
+    <w:lvl w:ilvl="3" w:tplc="0409000F" w:tentative="1">
+      <w:start w:val="1"/>
+      <w:numFmt w:val="decimal"/>
+      <w:lvlText w:val="%4."/>
+      <w:lvlJc w:val="left"/>
+      <w:pPr>
+        <w:ind w:left="1680" w:hanging="420"/>
+      </w:pPr>
+    </w:lvl>
+    <w:lvl w:ilvl="4" w:tplc="04090019" w:tentative="1">
+      <w:start w:val="1"/>
+      <w:numFmt w:val="lowerLetter"/>
+      <w:lvlText w:val="%5)"/>
+      <w:lvlJc w:val="left"/>
+      <w:pPr>
+        <w:ind w:left="2100" w:hanging="420"/>
+      </w:pPr>
+    </w:lvl>
+    <w:lvl w:ilvl="5" w:tplc="0409001B" w:tentative="1">
+      <w:start w:val="1"/>
+      <w:numFmt w:val="lowerRoman"/>
+      <w:lvlText w:val="%6."/>
+      <w:lvlJc w:val="right"/>
+      <w:pPr>
+        <w:ind w:left="2520" w:hanging="420"/>
+      </w:pPr>
+    </w:lvl>
+    <w:lvl w:ilvl="6" w:tplc="0409000F" w:tentative="1">
+      <w:start w:val="1"/>
+      <w:numFmt w:val="decimal"/>
+      <w:lvlText w:val="%7."/>
+      <w:lvlJc w:val="left"/>
+      <w:pPr>
+        <w:ind w:left="2940" w:hanging="420"/>
+      </w:pPr>
+    </w:lvl>
+    <w:lvl w:ilvl="7" w:tplc="04090019" w:tentative="1">
+      <w:start w:val="1"/>
+      <w:numFmt w:val="lowerLetter"/>
+      <w:lvlText w:val="%8)"/>
+      <w:lvlJc w:val="left"/>
+      <w:pPr>
+        <w:ind w:left="3360" w:hanging="420"/>
+      </w:pPr>
+    </w:lvl>
+    <w:lvl w:ilvl="8" w:tplc="0409001B" w:tentative="1">
+      <w:start w:val="1"/>
+      <w:numFmt w:val="lowerRoman"/>
+      <w:lvlText w:val="%9."/>
+      <w:lvlJc w:val="right"/>
+      <w:pPr>
+        <w:ind w:left="3780" w:hanging="420"/>
+      </w:pPr>
+    </w:lvl>
+  </w:abstractNum>
+  <w:num w:numId="1">
+    <w:abstractNumId w:val="1"/>
+  </w:num>
+  <w:num w:numId="2">
+    <w:abstractNumId w:val="0"/>
+  </w:num>
+  <w:num w:numId="3">
+    <w:abstractNumId w:val="2"/>
+  </w:num>
+  <w:num w:numId="4">
+    <w:abstractNumId w:val="4"/>
+  </w:num>
+  <w:num w:numId="5">
+    <w:abstractNumId w:val="3"/>
+  </w:num>
+</w:numbering>
 </file>
 
 <file path=word/styles.xml><?xml version="1.0" encoding="utf-8"?>
@@ -520,6 +1526,29 @@
       <w:szCs w:val="44"/>
     </w:rPr>
   </w:style>
+  <w:style w:type="paragraph" w:styleId="2">
+    <w:name w:val="heading 2"/>
+    <w:basedOn w:val="a"/>
+    <w:next w:val="a"/>
+    <w:link w:val="20"/>
+    <w:uiPriority w:val="9"/>
+    <w:unhideWhenUsed/>
+    <w:qFormat/>
+    <w:rsid w:val="006A211F"/>
+    <w:pPr>
+      <w:keepNext/>
+      <w:keepLines/>
+      <w:spacing w:before="260" w:after="260" w:line="416" w:lineRule="auto"/>
+      <w:outlineLvl w:val="1"/>
+    </w:pPr>
+    <w:rPr>
+      <w:rFonts w:asciiTheme="majorHAnsi" w:eastAsiaTheme="majorEastAsia" w:hAnsiTheme="majorHAnsi" w:cstheme="majorBidi"/>
+      <w:b/>
+      <w:bCs/>
+      <w:sz w:val="32"/>
+      <w:szCs w:val="32"/>
+    </w:rPr>
+  </w:style>
   <w:style w:type="character" w:default="1" w:styleId="a0">
     <w:name w:val="Default Paragraph Font"/>
     <w:uiPriority w:val="1"/>
@@ -694,6 +1723,53 @@
       <w:bCs/>
       <w:sz w:val="32"/>
       <w:szCs w:val="32"/>
+    </w:rPr>
+  </w:style>
+  <w:style w:type="character" w:customStyle="1" w:styleId="20">
+    <w:name w:val="标题 2 字符"/>
+    <w:basedOn w:val="a0"/>
+    <w:link w:val="2"/>
+    <w:uiPriority w:val="9"/>
+    <w:rsid w:val="006A211F"/>
+    <w:rPr>
+      <w:rFonts w:asciiTheme="majorHAnsi" w:eastAsiaTheme="majorEastAsia" w:hAnsiTheme="majorHAnsi" w:cstheme="majorBidi"/>
+      <w:b/>
+      <w:bCs/>
+      <w:sz w:val="32"/>
+      <w:szCs w:val="32"/>
+    </w:rPr>
+  </w:style>
+  <w:style w:type="paragraph" w:styleId="ab">
+    <w:name w:val="List Paragraph"/>
+    <w:basedOn w:val="a"/>
+    <w:uiPriority w:val="34"/>
+    <w:qFormat/>
+    <w:rsid w:val="00E4421E"/>
+    <w:pPr>
+      <w:ind w:firstLineChars="200" w:firstLine="420"/>
+    </w:pPr>
+  </w:style>
+  <w:style w:type="character" w:styleId="ac">
+    <w:name w:val="Hyperlink"/>
+    <w:basedOn w:val="a0"/>
+    <w:uiPriority w:val="99"/>
+    <w:unhideWhenUsed/>
+    <w:rsid w:val="002D71B9"/>
+    <w:rPr>
+      <w:color w:val="0563C1" w:themeColor="hyperlink"/>
+      <w:u w:val="single"/>
+    </w:rPr>
+  </w:style>
+  <w:style w:type="character" w:styleId="ad">
+    <w:name w:val="Unresolved Mention"/>
+    <w:basedOn w:val="a0"/>
+    <w:uiPriority w:val="99"/>
+    <w:semiHidden/>
+    <w:unhideWhenUsed/>
+    <w:rsid w:val="002D71B9"/>
+    <w:rPr>
+      <w:color w:val="808080"/>
+      <w:shd w:val="clear" w:color="auto" w:fill="E6E6E6"/>
     </w:rPr>
   </w:style>
 </w:styles>

</xml_diff>

<commit_message>
Connected To Application Insights and ReWrite ERROR PAGE, Add entry for Register
NEEDED:
Register, MyChild, Further Error User-Friendly
</commit_message>
<xml_diff>
--- a/应用程序计划书.docx
+++ b/应用程序计划书.docx
@@ -112,7 +112,6 @@
     <w:p>
       <w:pPr>
         <w:pStyle w:val="1"/>
-        <w:ind w:left="426"/>
       </w:pPr>
       <w:r>
         <w:rPr>
@@ -120,6 +119,8 @@
         </w:rPr>
         <w:t>应用程序基础架构</w:t>
       </w:r>
+      <w:bookmarkStart w:id="0" w:name="_GoBack"/>
+      <w:bookmarkEnd w:id="0"/>
     </w:p>
     <w:p>
       <w:pPr>
@@ -284,11 +285,6 @@
       </w:r>
     </w:p>
     <w:p>
-      <w:pPr>
-        <w:rPr>
-          <w:rFonts w:hint="eastAsia"/>
-        </w:rPr>
-      </w:pPr>
       <w:r>
         <w:rPr>
           <w:rFonts w:hint="eastAsia"/>
@@ -303,8 +299,8 @@
       <w:pPr>
         <w:pStyle w:val="2"/>
       </w:pPr>
-      <w:bookmarkStart w:id="0" w:name="_云存储平台"/>
-      <w:bookmarkEnd w:id="0"/>
+      <w:bookmarkStart w:id="1" w:name="_云存储平台"/>
+      <w:bookmarkEnd w:id="1"/>
       <w:r>
         <w:rPr>
           <w:rFonts w:hint="eastAsia"/>
@@ -470,9 +466,6 @@
     <w:p>
       <w:pPr>
         <w:ind w:leftChars="405" w:left="810"/>
-        <w:rPr>
-          <w:rFonts w:hint="eastAsia"/>
-        </w:rPr>
       </w:pPr>
       <w:proofErr w:type="spellStart"/>
       <w:r>
@@ -560,9 +553,6 @@
     <w:p>
       <w:pPr>
         <w:ind w:leftChars="405" w:left="810"/>
-        <w:rPr>
-          <w:rFonts w:hint="eastAsia"/>
-        </w:rPr>
       </w:pPr>
       <w:proofErr w:type="spellStart"/>
       <w:proofErr w:type="gramStart"/>
@@ -611,9 +601,6 @@
     <w:p>
       <w:pPr>
         <w:ind w:leftChars="405" w:left="810"/>
-        <w:rPr>
-          <w:rFonts w:hint="eastAsia"/>
-        </w:rPr>
       </w:pPr>
       <w:proofErr w:type="spellStart"/>
       <w:r>
@@ -639,9 +626,6 @@
     <w:p>
       <w:pPr>
         <w:ind w:leftChars="405" w:left="810"/>
-        <w:rPr>
-          <w:rFonts w:hint="eastAsia"/>
-        </w:rPr>
       </w:pPr>
       <w:proofErr w:type="spellStart"/>
       <w:proofErr w:type="gramStart"/>
@@ -673,9 +657,6 @@
     <w:p>
       <w:pPr>
         <w:pStyle w:val="3"/>
-        <w:rPr>
-          <w:rFonts w:hint="eastAsia"/>
-        </w:rPr>
       </w:pPr>
       <w:r>
         <w:rPr>
@@ -687,9 +668,6 @@
     <w:p>
       <w:pPr>
         <w:ind w:leftChars="405" w:left="810"/>
-        <w:rPr>
-          <w:rFonts w:hint="eastAsia"/>
-        </w:rPr>
       </w:pPr>
       <w:proofErr w:type="spellStart"/>
       <w:r>
@@ -790,7 +768,157 @@
     <w:p>
       <w:pPr>
         <w:pStyle w:val="1"/>
-        <w:ind w:left="426"/>
+      </w:pPr>
+      <w:r>
+        <w:rPr>
+          <w:rFonts w:hint="eastAsia"/>
+        </w:rPr>
+        <w:t>数据的加密，存储与访问</w:t>
+      </w:r>
+    </w:p>
+    <w:p>
+      <w:r>
+        <w:rPr>
+          <w:rFonts w:hint="eastAsia"/>
+        </w:rPr>
+        <w:t>我们对于用户密码（</w:t>
+      </w:r>
+      <w:proofErr w:type="gramStart"/>
+      <w:r>
+        <w:rPr>
+          <w:rFonts w:hint="eastAsia"/>
+        </w:rPr>
+        <w:t>在微信</w:t>
+      </w:r>
+      <w:proofErr w:type="gramEnd"/>
+      <w:r>
+        <w:t>Web管理页面登陆时不需要密码，</w:t>
+      </w:r>
+      <w:r>
+        <w:rPr>
+          <w:rFonts w:hint="eastAsia"/>
+        </w:rPr>
+        <w:t>见节</w:t>
+      </w:r>
+      <w:r>
+        <w:t>）的加密使用了更安全的SHA-256</w:t>
+      </w:r>
+      <w:r>
+        <w:rPr>
+          <w:rFonts w:hint="eastAsia"/>
+        </w:rPr>
+        <w:t>和SHA-512</w:t>
+      </w:r>
+      <w:r>
+        <w:t>单向散列函数，确保密码在传输，使用时不被第三方轻易解密。</w:t>
+      </w:r>
+    </w:p>
+    <w:p>
+      <w:r>
+        <w:rPr>
+          <w:rFonts w:hint="eastAsia"/>
+        </w:rPr>
+        <w:t>此外，真实姓名，性别，手机号码将会被安全存储在云存储系统，</w:t>
+      </w:r>
+      <w:r>
+        <w:t>(见</w:t>
+      </w:r>
+      <w:r>
+        <w:fldChar w:fldCharType="begin"/>
+      </w:r>
+      <w:r>
+        <w:instrText xml:space="preserve"> HYPERLINK \l "_云存储平台" </w:instrText>
+      </w:r>
+      <w:r>
+        <w:fldChar w:fldCharType="separate"/>
+      </w:r>
+      <w:r>
+        <w:rPr>
+          <w:rStyle w:val="af0"/>
+          <w:rFonts w:hint="eastAsia"/>
+        </w:rPr>
+        <w:t>1.3</w:t>
+      </w:r>
+      <w:r>
+        <w:rPr>
+          <w:rStyle w:val="af0"/>
+        </w:rPr>
+        <w:fldChar w:fldCharType="end"/>
+      </w:r>
+      <w:r>
+        <w:rPr>
+          <w:rFonts w:hint="eastAsia"/>
+        </w:rPr>
+        <w:t>节</w:t>
+      </w:r>
+      <w:r>
+        <w:t>)。由</w:t>
+      </w:r>
+      <w:proofErr w:type="spellStart"/>
+      <w:r>
+        <w:t>Bmob</w:t>
+      </w:r>
+      <w:proofErr w:type="spellEnd"/>
+      <w:r>
+        <w:t>公司提供数据安全性支持。</w:t>
+      </w:r>
+    </w:p>
+    <w:p>
+      <w:r>
+        <w:rPr>
+          <w:rFonts w:hint="eastAsia"/>
+        </w:rPr>
+        <w:t>我们</w:t>
+      </w:r>
+      <w:proofErr w:type="gramStart"/>
+      <w:r>
+        <w:rPr>
+          <w:rFonts w:hint="eastAsia"/>
+        </w:rPr>
+        <w:t>对于微信</w:t>
+      </w:r>
+      <w:proofErr w:type="gramEnd"/>
+      <w:r>
+        <w:t>Web管理页面使用了TLS1.2新型HTTPS加密技术，配合API调用时的加密参数，保证了用户数据的安全性。</w:t>
+      </w:r>
+      <w:r>
+        <w:rPr>
+          <w:rFonts w:hint="eastAsia"/>
+        </w:rPr>
+        <w:t>同时采用的</w:t>
+      </w:r>
+      <w:proofErr w:type="gramStart"/>
+      <w:r>
+        <w:rPr>
+          <w:rFonts w:hint="eastAsia"/>
+        </w:rPr>
+        <w:t>每用户</w:t>
+      </w:r>
+      <w:proofErr w:type="gramEnd"/>
+      <w:r>
+        <w:rPr>
+          <w:rFonts w:hint="eastAsia"/>
+        </w:rPr>
+        <w:t xml:space="preserve">Session处理和用户组控制,保证了一般用户不会有未经授权的访问。（详见=节， </w:t>
+      </w:r>
+      <w:proofErr w:type="spellStart"/>
+      <w:r>
+        <w:rPr>
+          <w:rFonts w:hint="eastAsia"/>
+        </w:rPr>
+        <w:t>Github</w:t>
+      </w:r>
+      <w:proofErr w:type="spellEnd"/>
+      <w:r>
+        <w:rPr>
+          <w:rFonts w:hint="eastAsia"/>
+        </w:rPr>
+        <w:t>代码仓库）</w:t>
+      </w:r>
+    </w:p>
+    <w:p>
+      <w:pPr>
+        <w:pStyle w:val="1"/>
       </w:pPr>
       <w:r>
         <w:rPr>
@@ -881,12 +1009,11 @@
             <w:pPr>
               <w:pStyle w:val="af"/>
             </w:pPr>
-            <w:bookmarkStart w:id="1" w:name="_GoBack"/>
-            <w:bookmarkEnd w:id="1"/>
             <w:r>
               <w:rPr>
                 <w:rFonts w:hint="eastAsia"/>
               </w:rPr>
+              <w:lastRenderedPageBreak/>
               <w:t>年龄（暂未使用）</w:t>
             </w:r>
           </w:p>
@@ -1004,9 +1131,6 @@
           <w:p>
             <w:pPr>
               <w:pStyle w:val="af"/>
-              <w:rPr>
-                <w:rFonts w:hint="eastAsia"/>
-              </w:rPr>
             </w:pPr>
             <w:r>
               <w:rPr>
@@ -1023,9 +1147,6 @@
           <w:p>
             <w:pPr>
               <w:pStyle w:val="af"/>
-              <w:rPr>
-                <w:rFonts w:hint="eastAsia"/>
-              </w:rPr>
             </w:pPr>
           </w:p>
         </w:tc>
@@ -1069,7 +1190,6 @@
         <w:rPr>
           <w:rFonts w:hint="eastAsia"/>
         </w:rPr>
-        <w:lastRenderedPageBreak/>
         <w:t>我们如何使用</w:t>
       </w:r>
     </w:p>
@@ -1154,11 +1274,6 @@
       </w:r>
     </w:p>
     <w:p>
-      <w:pPr>
-        <w:rPr>
-          <w:rFonts w:hint="eastAsia"/>
-        </w:rPr>
-      </w:pPr>
       <w:r>
         <w:rPr>
           <w:rFonts w:hint="eastAsia"/>
@@ -1249,210 +1364,724 @@
             <w:rStyle w:val="af0"/>
             <w:rFonts w:hint="eastAsia"/>
           </w:rPr>
-          <w:t>5</w:t>
+          <w:t>5.</w:t>
         </w:r>
+      </w:hyperlink>
+      <w:r>
+        <w:rPr>
+          <w:rStyle w:val="af0"/>
+        </w:rPr>
+        <w:t>4</w:t>
+      </w:r>
+      <w:r>
+        <w:rPr>
+          <w:rFonts w:hint="eastAsia"/>
+        </w:rPr>
+        <w:t>节）</w:t>
+      </w:r>
+    </w:p>
+    <w:p>
+      <w:pPr>
+        <w:pStyle w:val="3"/>
+      </w:pPr>
+      <w:r>
+        <w:rPr>
+          <w:rFonts w:hint="eastAsia"/>
+        </w:rPr>
+        <w:t>头像</w:t>
+      </w:r>
+    </w:p>
+    <w:p>
+      <w:r>
+        <w:rPr>
+          <w:rFonts w:hint="eastAsia"/>
+        </w:rPr>
+        <w:t>头像可以用以清晰的视觉体验标识每个用户，我们对于头像的使用和设置是可选的，我们并不强迫任何用户设置头像。</w:t>
+      </w:r>
+    </w:p>
+    <w:p>
+      <w:r>
+        <w:rPr>
+          <w:rFonts w:hint="eastAsia"/>
+        </w:rPr>
+        <w:t>所有的头像将被公开保存到云服务器，所有人都将会公开访问到用户头像。</w:t>
+      </w:r>
+    </w:p>
+    <w:p>
+      <w:pPr>
+        <w:pStyle w:val="1"/>
+      </w:pPr>
+      <w:r>
+        <w:rPr>
+          <w:rFonts w:hint="eastAsia"/>
+        </w:rPr>
+        <w:lastRenderedPageBreak/>
+        <w:t>数据表</w:t>
+      </w:r>
+      <w:r>
+        <w:rPr>
+          <w:rFonts w:hint="eastAsia"/>
+        </w:rPr>
+        <w:t>及其内容</w:t>
+      </w:r>
+    </w:p>
+    <w:p>
+      <w:pPr>
+        <w:pStyle w:val="2"/>
+      </w:pPr>
+      <w:bookmarkStart w:id="2" w:name="_用户数据表"/>
+      <w:bookmarkEnd w:id="2"/>
+      <w:r>
+        <w:rPr>
+          <w:rFonts w:hint="eastAsia"/>
+        </w:rPr>
+        <w:t>用户数据</w:t>
+      </w:r>
+      <w:r>
+        <w:rPr>
+          <w:rFonts w:hint="eastAsia"/>
+        </w:rPr>
+        <w:t>表</w:t>
+      </w:r>
+    </w:p>
+    <w:p>
+      <w:r>
+        <w:rPr>
+          <w:rFonts w:hint="eastAsia"/>
+        </w:rPr>
+        <w:t>用户数据表有多个列组成，</w:t>
+      </w:r>
+      <w:r>
+        <w:rPr>
+          <w:rFonts w:hint="eastAsia"/>
+        </w:rPr>
+        <w:t>包含用户</w:t>
+      </w:r>
+      <w:r>
+        <w:rPr>
+          <w:rFonts w:hint="eastAsia"/>
+        </w:rPr>
+        <w:t>ID，用户</w:t>
+      </w:r>
+      <w:r>
+        <w:rPr>
+          <w:rFonts w:hint="eastAsia"/>
+        </w:rPr>
+        <w:t>名，</w:t>
+      </w:r>
+      <w:r>
+        <w:rPr>
+          <w:rFonts w:hint="eastAsia"/>
+        </w:rPr>
+        <w:t>用户真实姓名，用户密码（如果有），</w:t>
+      </w:r>
+      <w:r>
+        <w:rPr>
+          <w:rFonts w:hint="eastAsia"/>
+        </w:rPr>
+        <w:t>用户组配置，手机号码及其他信息</w:t>
+      </w:r>
+    </w:p>
+    <w:p>
+      <w:pPr>
+        <w:pStyle w:val="2"/>
+      </w:pPr>
+      <w:r>
+        <w:rPr>
+          <w:rFonts w:hint="eastAsia"/>
+        </w:rPr>
+        <w:t>学生数据表</w:t>
+      </w:r>
+    </w:p>
+    <w:p>
+      <w:r>
+        <w:rPr>
+          <w:rFonts w:hint="eastAsia"/>
+        </w:rPr>
+        <w:t>学生书数据表记录了学生ID，学生姓名，校车ID，班级ID</w:t>
+      </w:r>
+      <w:r>
+        <w:rPr>
+          <w:rFonts w:hint="eastAsia"/>
+        </w:rPr>
+        <w:t>，家长ID，和其他坐车信息</w:t>
+      </w:r>
+    </w:p>
+    <w:p>
+      <w:pPr>
+        <w:pStyle w:val="2"/>
+      </w:pPr>
+      <w:r>
+        <w:rPr>
+          <w:rFonts w:hint="eastAsia"/>
+        </w:rPr>
+        <w:t>校车数据表</w:t>
+      </w:r>
+    </w:p>
+    <w:p>
+      <w:r>
+        <w:rPr>
+          <w:rFonts w:hint="eastAsia"/>
+        </w:rPr>
+        <w:t>校车数据表内部存储了校车ID，校车方向，和带车老师ID</w:t>
+      </w:r>
+    </w:p>
+    <w:p>
+      <w:pPr>
+        <w:pStyle w:val="2"/>
+      </w:pPr>
+      <w:r>
+        <w:rPr>
+          <w:rFonts w:hint="eastAsia"/>
+        </w:rPr>
+        <w:t>班级数据表</w:t>
+      </w:r>
+    </w:p>
+    <w:p>
+      <w:r>
+        <w:rPr>
+          <w:rFonts w:hint="eastAsia"/>
+        </w:rPr>
+        <w:t>班级数据表包含班级ID，班级所在的学部，年级和班主任ID</w:t>
+      </w:r>
+    </w:p>
+    <w:p>
+      <w:pPr>
+        <w:pStyle w:val="2"/>
+      </w:pPr>
+      <w:r>
+        <w:rPr>
+          <w:rFonts w:hint="eastAsia"/>
+        </w:rPr>
+        <w:t>一般数据表</w:t>
+      </w:r>
+    </w:p>
+    <w:p>
+      <w:r>
+        <w:rPr>
+          <w:rFonts w:hint="eastAsia"/>
+        </w:rPr>
+        <w:t>此表内存储了Windows客户端版本信息，另加Web页面通知，Windows客户端通知</w:t>
+      </w:r>
+    </w:p>
+    <w:p>
+      <w:pPr>
+        <w:pStyle w:val="1"/>
+      </w:pPr>
+      <w:bookmarkStart w:id="3" w:name="_用户登陆步骤（适用于微信Web管理页面）"/>
+      <w:bookmarkEnd w:id="3"/>
+      <w:r>
+        <w:rPr>
+          <w:rFonts w:hint="eastAsia"/>
+        </w:rPr>
+        <w:t>用户登陆步骤</w:t>
+      </w:r>
+    </w:p>
+    <w:p>
+      <w:r>
+        <w:rPr>
+          <w:rFonts w:hint="eastAsia"/>
+        </w:rPr>
+        <w:t>本章节讲解了本项目</w:t>
+      </w:r>
+      <w:proofErr w:type="gramStart"/>
+      <w:r>
+        <w:rPr>
+          <w:rFonts w:hint="eastAsia"/>
+        </w:rPr>
+        <w:t>在微信和</w:t>
+      </w:r>
+      <w:proofErr w:type="gramEnd"/>
+      <w:r>
+        <w:rPr>
+          <w:rFonts w:hint="eastAsia"/>
+        </w:rPr>
+        <w:t>Windows客户端下的</w:t>
+      </w:r>
+      <w:r>
+        <w:rPr>
+          <w:rFonts w:hint="eastAsia"/>
+        </w:rPr>
+        <w:t>登陆过程，此举是为了保证用户名用户密码的安全性，使登录过程透明化，其详细过程可登陆</w:t>
+      </w:r>
+      <w:proofErr w:type="spellStart"/>
+      <w:r>
+        <w:rPr>
+          <w:rFonts w:hint="eastAsia"/>
+        </w:rPr>
+        <w:t>Github</w:t>
+      </w:r>
+      <w:proofErr w:type="spellEnd"/>
+      <w:r>
+        <w:rPr>
+          <w:rFonts w:hint="eastAsia"/>
+        </w:rPr>
+        <w:t>代码仓库查询。</w:t>
+      </w:r>
+    </w:p>
+    <w:p>
+      <w:pPr>
+        <w:pStyle w:val="2"/>
+      </w:pPr>
+      <w:r>
+        <w:rPr>
+          <w:rFonts w:hint="eastAsia"/>
+        </w:rPr>
+        <w:t>1.</w:t>
+      </w:r>
+      <w:r>
+        <w:tab/>
+      </w:r>
+      <w:r>
+        <w:rPr>
+          <w:rFonts w:hint="eastAsia"/>
+        </w:rPr>
+        <w:t>Windows小板凳客户端</w:t>
+      </w:r>
+    </w:p>
+    <w:p>
+      <w:pPr>
+        <w:pStyle w:val="af"/>
+        <w:numPr>
+          <w:ilvl w:val="0"/>
+          <w:numId w:val="11"/>
+        </w:numPr>
+        <w:spacing w:line="360" w:lineRule="exact"/>
+      </w:pPr>
+      <w:r>
+        <w:rPr>
+          <w:rFonts w:hint="eastAsia"/>
+        </w:rPr>
+        <w:t>用户启动应用程序，并在用户名和密码框中分别输入信息，</w:t>
+      </w:r>
+    </w:p>
+    <w:p>
+      <w:pPr>
+        <w:pStyle w:val="af"/>
+        <w:numPr>
+          <w:ilvl w:val="0"/>
+          <w:numId w:val="11"/>
+        </w:numPr>
+        <w:spacing w:line="360" w:lineRule="exact"/>
+      </w:pPr>
+      <w:r>
+        <w:rPr>
+          <w:rFonts w:hint="eastAsia"/>
+        </w:rPr>
+        <w:t>应用程序判断输入内容是否合法，并给予相关提示，</w:t>
+      </w:r>
+    </w:p>
+    <w:p>
+      <w:pPr>
+        <w:pStyle w:val="af"/>
+        <w:numPr>
+          <w:ilvl w:val="0"/>
+          <w:numId w:val="11"/>
+        </w:numPr>
+        <w:spacing w:line="360" w:lineRule="exact"/>
+      </w:pPr>
+      <w:r>
+        <w:rPr>
+          <w:rFonts w:hint="eastAsia"/>
+        </w:rPr>
+        <w:t>应用程序随后对密码进行单向哈希函数加密，保证密码安全性，</w:t>
+      </w:r>
+    </w:p>
+    <w:p>
+      <w:pPr>
+        <w:pStyle w:val="af"/>
+        <w:numPr>
+          <w:ilvl w:val="0"/>
+          <w:numId w:val="11"/>
+        </w:numPr>
+        <w:spacing w:line="360" w:lineRule="exact"/>
+      </w:pPr>
+      <w:r>
+        <w:rPr>
+          <w:rFonts w:hint="eastAsia"/>
+        </w:rPr>
+        <w:t>随后，程序将通过建立安全的Socket连接查询服务器上匹配的用户，并反馈查询结果，</w:t>
+      </w:r>
+    </w:p>
+    <w:p>
+      <w:pPr>
+        <w:pStyle w:val="af"/>
+        <w:numPr>
+          <w:ilvl w:val="0"/>
+          <w:numId w:val="11"/>
+        </w:numPr>
+        <w:spacing w:line="360" w:lineRule="exact"/>
+      </w:pPr>
+      <w:r>
+        <w:rPr>
+          <w:rFonts w:hint="eastAsia"/>
+        </w:rPr>
+        <w:t>应用程序根据查询结果，按需显示错误信息，或根据用户组按需显示可用功能（如家长无法添加，修改校车信息等……）。</w:t>
+      </w:r>
+    </w:p>
+    <w:p>
+      <w:pPr>
+        <w:pStyle w:val="af"/>
+        <w:numPr>
+          <w:ilvl w:val="0"/>
+          <w:numId w:val="11"/>
+        </w:numPr>
+        <w:spacing w:line="360" w:lineRule="exact"/>
+      </w:pPr>
+      <w:r>
+        <w:rPr>
+          <w:rFonts w:hint="eastAsia"/>
+        </w:rPr>
+        <w:t>随后，Windows客户端离开登陆页面，进入主界面，登录过程完成。</w:t>
+      </w:r>
+    </w:p>
+    <w:p>
+      <w:pPr>
+        <w:pStyle w:val="2"/>
+      </w:pPr>
+      <w:bookmarkStart w:id="4" w:name="_2._微信Web管理页面"/>
+      <w:bookmarkEnd w:id="4"/>
+      <w:r>
+        <w:rPr>
+          <w:rFonts w:hint="eastAsia"/>
+        </w:rPr>
+        <w:t>2.</w:t>
+      </w:r>
+      <w:r>
+        <w:t xml:space="preserve"> </w:t>
+      </w:r>
+      <w:proofErr w:type="gramStart"/>
+      <w:r>
+        <w:rPr>
+          <w:rFonts w:hint="eastAsia"/>
+        </w:rPr>
+        <w:t>微信</w:t>
+      </w:r>
+      <w:proofErr w:type="gramEnd"/>
+      <w:r>
+        <w:rPr>
+          <w:rFonts w:hint="eastAsia"/>
+        </w:rPr>
+        <w:t>Web管理页面</w:t>
+      </w:r>
+    </w:p>
+    <w:p>
+      <w:pPr>
+        <w:pStyle w:val="af"/>
+        <w:numPr>
+          <w:ilvl w:val="0"/>
+          <w:numId w:val="10"/>
+        </w:numPr>
+        <w:spacing w:line="360" w:lineRule="exact"/>
+        <w:ind w:left="425" w:firstLine="0"/>
+      </w:pPr>
+      <w:r>
+        <w:rPr>
+          <w:rFonts w:hint="eastAsia"/>
+        </w:rPr>
+        <w:t>用户访问</w:t>
+      </w:r>
+      <w:hyperlink r:id="rId7" w:history="1">
         <w:r>
           <w:rPr>
             <w:rStyle w:val="af0"/>
             <w:rFonts w:hint="eastAsia"/>
           </w:rPr>
-          <w:t>.</w:t>
+          <w:t>h</w:t>
+        </w:r>
+        <w:r>
+          <w:rPr>
+            <w:rStyle w:val="af0"/>
+          </w:rPr>
+          <w:t>ttps://schoolbus.lhy0403.top</w:t>
         </w:r>
       </w:hyperlink>
       <w:r>
-        <w:rPr>
-          <w:rStyle w:val="af0"/>
-        </w:rPr>
-        <w:t>4</w:t>
-      </w:r>
-      <w:r>
-        <w:rPr>
-          <w:rFonts w:hint="eastAsia"/>
-        </w:rPr>
-        <w:t>节）</w:t>
-      </w:r>
-    </w:p>
-    <w:p>
-      <w:pPr>
-        <w:pStyle w:val="3"/>
-      </w:pPr>
-      <w:r>
-        <w:rPr>
-          <w:rFonts w:hint="eastAsia"/>
-        </w:rPr>
-        <w:t>头像</w:t>
-      </w:r>
-    </w:p>
-    <w:p>
-      <w:r>
-        <w:rPr>
-          <w:rFonts w:hint="eastAsia"/>
-        </w:rPr>
-        <w:t>头像可以用以清晰的视觉体验标识每个用户，我们对于头像的使用和设置是可选的，我们并不强迫任何用户设置头像。</w:t>
-      </w:r>
-    </w:p>
-    <w:p>
-      <w:r>
-        <w:rPr>
-          <w:rFonts w:hint="eastAsia"/>
-        </w:rPr>
-        <w:t>所有的头像将被公开保存到云服务器，所有人都将会公开访问到用户头像。</w:t>
+        <w:t xml:space="preserve"> , </w:t>
+      </w:r>
+      <w:r>
+        <w:rPr>
+          <w:rFonts w:hint="eastAsia"/>
+        </w:rPr>
+        <w:t>提交用户Session信息，</w:t>
+      </w:r>
+    </w:p>
+    <w:p>
+      <w:pPr>
+        <w:pStyle w:val="af"/>
+        <w:numPr>
+          <w:ilvl w:val="0"/>
+          <w:numId w:val="10"/>
+        </w:numPr>
+        <w:spacing w:line="360" w:lineRule="exact"/>
+        <w:ind w:left="425" w:firstLine="0"/>
+      </w:pPr>
+      <w:r>
+        <w:rPr>
+          <w:rFonts w:hint="eastAsia"/>
+        </w:rPr>
+        <w:t>Web后端处理用户Session，并判断用户</w:t>
+      </w:r>
+      <w:r>
+        <w:rPr>
+          <w:rFonts w:hint="eastAsia"/>
+        </w:rPr>
+        <w:t>Session</w:t>
+      </w:r>
+      <w:r>
+        <w:rPr>
+          <w:rFonts w:hint="eastAsia"/>
+        </w:rPr>
+        <w:t>信息是否合法，</w:t>
+      </w:r>
+    </w:p>
+    <w:p>
+      <w:pPr>
+        <w:pStyle w:val="af"/>
+        <w:numPr>
+          <w:ilvl w:val="0"/>
+          <w:numId w:val="10"/>
+        </w:numPr>
+        <w:spacing w:line="360" w:lineRule="exact"/>
+        <w:ind w:left="425" w:firstLine="0"/>
+      </w:pPr>
+      <w:r>
+        <w:rPr>
+          <w:rFonts w:hint="eastAsia"/>
+        </w:rPr>
+        <w:t>如果用户Session不合法，返回</w:t>
+      </w:r>
+      <w:r>
+        <w:rPr>
+          <w:rFonts w:hint="eastAsia"/>
+        </w:rPr>
+        <w:t>302临时重定向到</w:t>
+      </w:r>
+      <w:r>
+        <w:t xml:space="preserve"> </w:t>
+      </w:r>
+      <w:r>
+        <w:rPr>
+          <w:rFonts w:hint="eastAsia"/>
+        </w:rPr>
+        <w:t>登陆失败 页面指导用户重新登陆，</w:t>
+      </w:r>
+    </w:p>
+    <w:p>
+      <w:pPr>
+        <w:pStyle w:val="af"/>
+        <w:numPr>
+          <w:ilvl w:val="0"/>
+          <w:numId w:val="10"/>
+        </w:numPr>
+        <w:spacing w:line="360" w:lineRule="exact"/>
+        <w:ind w:left="425" w:firstLine="0"/>
+      </w:pPr>
+      <w:r>
+        <w:rPr>
+          <w:rFonts w:hint="eastAsia"/>
+        </w:rPr>
+        <w:lastRenderedPageBreak/>
+        <w:t>用户点击重新登陆按钮后，重定向</w:t>
+      </w:r>
+      <w:proofErr w:type="gramStart"/>
+      <w:r>
+        <w:rPr>
+          <w:rFonts w:hint="eastAsia"/>
+        </w:rPr>
+        <w:t>到微信</w:t>
+      </w:r>
+      <w:proofErr w:type="gramEnd"/>
+      <w:r>
+        <w:rPr>
+          <w:rFonts w:hint="eastAsia"/>
+        </w:rPr>
+        <w:t>OAuth登陆页面，</w:t>
+      </w:r>
+    </w:p>
+    <w:p>
+      <w:pPr>
+        <w:pStyle w:val="af"/>
+        <w:numPr>
+          <w:ilvl w:val="0"/>
+          <w:numId w:val="10"/>
+        </w:numPr>
+        <w:spacing w:line="360" w:lineRule="exact"/>
+        <w:ind w:left="425" w:firstLine="0"/>
+      </w:pPr>
+      <w:r>
+        <w:rPr>
+          <w:rFonts w:hint="eastAsia"/>
+        </w:rPr>
+        <w:t>用户在微信中点击同意登陆后，将</w:t>
+      </w:r>
+      <w:proofErr w:type="gramStart"/>
+      <w:r>
+        <w:rPr>
+          <w:rFonts w:hint="eastAsia"/>
+        </w:rPr>
+        <w:t>被微信</w:t>
+      </w:r>
+      <w:proofErr w:type="gramEnd"/>
+      <w:r>
+        <w:rPr>
+          <w:rFonts w:hint="eastAsia"/>
+        </w:rPr>
+        <w:t>重定向到本平台Code接收页面，</w:t>
+      </w:r>
+    </w:p>
+    <w:p>
+      <w:pPr>
+        <w:pStyle w:val="af"/>
+        <w:numPr>
+          <w:ilvl w:val="0"/>
+          <w:numId w:val="10"/>
+        </w:numPr>
+        <w:spacing w:line="360" w:lineRule="exact"/>
+        <w:ind w:left="425" w:firstLine="0"/>
+      </w:pPr>
+      <w:r>
+        <w:rPr>
+          <w:rFonts w:hint="eastAsia"/>
+        </w:rPr>
+        <w:t>接受页面在收到Code后，立即</w:t>
+      </w:r>
+      <w:proofErr w:type="gramStart"/>
+      <w:r>
+        <w:rPr>
+          <w:rFonts w:hint="eastAsia"/>
+        </w:rPr>
+        <w:t>进行微信</w:t>
+      </w:r>
+      <w:proofErr w:type="spellStart"/>
+      <w:proofErr w:type="gramEnd"/>
+      <w:r>
+        <w:rPr>
+          <w:rFonts w:hint="eastAsia"/>
+        </w:rPr>
+        <w:t>UserID</w:t>
+      </w:r>
+      <w:proofErr w:type="spellEnd"/>
+      <w:r>
+        <w:rPr>
+          <w:rFonts w:hint="eastAsia"/>
+        </w:rPr>
+        <w:t>获取过程，其详细步骤可见源代码，</w:t>
+      </w:r>
+    </w:p>
+    <w:p>
+      <w:pPr>
+        <w:pStyle w:val="af"/>
+        <w:numPr>
+          <w:ilvl w:val="0"/>
+          <w:numId w:val="10"/>
+        </w:numPr>
+        <w:spacing w:line="360" w:lineRule="exact"/>
+        <w:ind w:left="425" w:firstLine="0"/>
+      </w:pPr>
+      <w:r>
+        <w:rPr>
+          <w:rFonts w:hint="eastAsia"/>
+        </w:rPr>
+        <w:t>获取到</w:t>
+      </w:r>
+      <w:proofErr w:type="spellStart"/>
+      <w:r>
+        <w:rPr>
+          <w:rFonts w:hint="eastAsia"/>
+        </w:rPr>
+        <w:t>UserID</w:t>
+      </w:r>
+      <w:proofErr w:type="spellEnd"/>
+      <w:r>
+        <w:t xml:space="preserve"> </w:t>
+      </w:r>
+      <w:r>
+        <w:rPr>
+          <w:rFonts w:hint="eastAsia"/>
+        </w:rPr>
+        <w:t>后，后台处理程序将在数据库中匹配查询相应用户，并将结果返回提交到前台，</w:t>
+      </w:r>
+    </w:p>
+    <w:p>
+      <w:pPr>
+        <w:pStyle w:val="af"/>
+        <w:numPr>
+          <w:ilvl w:val="0"/>
+          <w:numId w:val="10"/>
+        </w:numPr>
+        <w:spacing w:line="360" w:lineRule="exact"/>
+        <w:ind w:left="425" w:firstLine="0"/>
+      </w:pPr>
+      <w:r>
+        <w:rPr>
+          <w:rFonts w:hint="eastAsia"/>
+        </w:rPr>
+        <w:t>前台处理模块根据后台处理程序返回的结果，判断是否登录成功，</w:t>
+      </w:r>
+    </w:p>
+    <w:p>
+      <w:pPr>
+        <w:pStyle w:val="af"/>
+        <w:numPr>
+          <w:ilvl w:val="0"/>
+          <w:numId w:val="10"/>
+        </w:numPr>
+        <w:spacing w:line="360" w:lineRule="exact"/>
+        <w:ind w:left="425" w:firstLine="0"/>
+      </w:pPr>
+      <w:r>
+        <w:rPr>
+          <w:rFonts w:hint="eastAsia"/>
+        </w:rPr>
+        <w:t>如果登陆成功，重新重定向到首页，登陆失败，则根据失败原因按需显示注册用户或Bug反馈</w:t>
+      </w:r>
+      <w:r>
+        <w:rPr>
+          <w:rFonts w:hint="eastAsia"/>
+        </w:rPr>
+        <w:t>。</w:t>
+      </w:r>
+    </w:p>
+    <w:p>
+      <w:pPr>
+        <w:pStyle w:val="af"/>
+        <w:numPr>
+          <w:ilvl w:val="0"/>
+          <w:numId w:val="10"/>
+        </w:numPr>
+        <w:spacing w:line="360" w:lineRule="exact"/>
+        <w:ind w:left="425" w:firstLine="0"/>
+      </w:pPr>
+      <w:r>
+        <w:rPr>
+          <w:rFonts w:hint="eastAsia"/>
+        </w:rPr>
+        <w:t>至此，</w:t>
+      </w:r>
+      <w:proofErr w:type="gramStart"/>
+      <w:r>
+        <w:rPr>
+          <w:rFonts w:hint="eastAsia"/>
+        </w:rPr>
+        <w:t>微信</w:t>
+      </w:r>
+      <w:proofErr w:type="gramEnd"/>
+      <w:r>
+        <w:rPr>
+          <w:rFonts w:hint="eastAsia"/>
+        </w:rPr>
+        <w:t>Web管理页面的登录过程结束。</w:t>
       </w:r>
     </w:p>
     <w:p>
       <w:pPr>
         <w:pStyle w:val="1"/>
-        <w:ind w:left="426"/>
-      </w:pPr>
-      <w:r>
-        <w:rPr>
-          <w:rFonts w:hint="eastAsia"/>
-        </w:rPr>
-        <w:t>数据的加密，存储与访问</w:t>
-      </w:r>
-    </w:p>
-    <w:p>
-      <w:r>
-        <w:rPr>
-          <w:rFonts w:hint="eastAsia"/>
-        </w:rPr>
-        <w:t>我们对于用户密码（</w:t>
-      </w:r>
-      <w:proofErr w:type="gramStart"/>
-      <w:r>
-        <w:rPr>
-          <w:rFonts w:hint="eastAsia"/>
-        </w:rPr>
-        <w:t>在微信</w:t>
-      </w:r>
-      <w:proofErr w:type="gramEnd"/>
-      <w:r>
-        <w:t>Web管理页面登陆时不需要密码，</w:t>
-      </w:r>
-      <w:r>
-        <w:rPr>
-          <w:rFonts w:hint="eastAsia"/>
-        </w:rPr>
-        <w:t>见</w:t>
-      </w:r>
-      <w:r>
-        <w:t>）的加密使用了更安全的SHA-256</w:t>
-      </w:r>
-      <w:r>
-        <w:rPr>
-          <w:rFonts w:hint="eastAsia"/>
-        </w:rPr>
-        <w:t>和SHA-512</w:t>
-      </w:r>
-      <w:r>
-        <w:t>单向散列函数，确保密码在传输，使用时不被第三方轻易解密。</w:t>
-      </w:r>
-    </w:p>
-    <w:p>
-      <w:r>
-        <w:rPr>
-          <w:rFonts w:hint="eastAsia"/>
-        </w:rPr>
-        <w:t>此外，真实姓名，性别，手机号码将会被安全存储在云存储系统，</w:t>
-      </w:r>
-      <w:r>
-        <w:t>(见</w:t>
-      </w:r>
-      <w:r>
-        <w:fldChar w:fldCharType="begin"/>
-      </w:r>
-      <w:r>
-        <w:instrText xml:space="preserve"> HYPERLINK \l "_</w:instrText>
-      </w:r>
-      <w:r>
-        <w:instrText>云存储平台</w:instrText>
-      </w:r>
-      <w:r>
-        <w:instrText xml:space="preserve">" </w:instrText>
-      </w:r>
-      <w:r>
-        <w:fldChar w:fldCharType="separate"/>
-      </w:r>
-      <w:r>
-        <w:rPr>
-          <w:rStyle w:val="af0"/>
-          <w:rFonts w:hint="eastAsia"/>
-        </w:rPr>
-        <w:t>1.3</w:t>
-      </w:r>
-      <w:r>
-        <w:rPr>
-          <w:rStyle w:val="af0"/>
-        </w:rPr>
-        <w:fldChar w:fldCharType="end"/>
-      </w:r>
-      <w:r>
-        <w:rPr>
-          <w:rFonts w:hint="eastAsia"/>
-        </w:rPr>
-        <w:t>节</w:t>
-      </w:r>
-      <w:r>
-        <w:t>)。由</w:t>
-      </w:r>
-      <w:proofErr w:type="spellStart"/>
-      <w:r>
-        <w:t>Bmob</w:t>
-      </w:r>
-      <w:proofErr w:type="spellEnd"/>
-      <w:r>
-        <w:t>公司提供数据安全性支持。</w:t>
-      </w:r>
-    </w:p>
-    <w:p>
-      <w:r>
-        <w:rPr>
-          <w:rFonts w:hint="eastAsia"/>
-        </w:rPr>
-        <w:t>我们</w:t>
-      </w:r>
-      <w:proofErr w:type="gramStart"/>
-      <w:r>
-        <w:rPr>
-          <w:rFonts w:hint="eastAsia"/>
-        </w:rPr>
-        <w:t>对于微信</w:t>
-      </w:r>
-      <w:proofErr w:type="gramEnd"/>
-      <w:r>
-        <w:t>Web管理页面使用了TLS1.2新型HTTPS加密技术，配合API调用时的加密参数，保证了用户数据的安全性。</w:t>
-      </w:r>
-      <w:r>
-        <w:rPr>
-          <w:rFonts w:hint="eastAsia"/>
-        </w:rPr>
-        <w:t>同时采用的</w:t>
-      </w:r>
-      <w:proofErr w:type="gramStart"/>
-      <w:r>
-        <w:rPr>
-          <w:rFonts w:hint="eastAsia"/>
-        </w:rPr>
-        <w:t>每用户</w:t>
-      </w:r>
-      <w:proofErr w:type="gramEnd"/>
-      <w:r>
-        <w:rPr>
-          <w:rFonts w:hint="eastAsia"/>
-        </w:rPr>
-        <w:t>Session处理和用户组控制,保证了一般用户不会有未经授权的访问。</w:t>
-      </w:r>
-    </w:p>
-    <w:p>
-      <w:pPr>
-        <w:pStyle w:val="1"/>
-        <w:ind w:left="426"/>
-      </w:pPr>
-      <w:r>
-        <w:rPr>
-          <w:rFonts w:hint="eastAsia"/>
-        </w:rPr>
-        <w:lastRenderedPageBreak/>
+      </w:pPr>
+      <w:r>
+        <w:rPr>
+          <w:rFonts w:hint="eastAsia"/>
+        </w:rPr>
         <w:t>应用程序功能</w:t>
       </w:r>
     </w:p>
@@ -1673,8 +2302,8 @@
       <w:pPr>
         <w:pStyle w:val="2"/>
       </w:pPr>
-      <w:bookmarkStart w:id="2" w:name="_微信用户消息通知"/>
-      <w:bookmarkEnd w:id="2"/>
+      <w:bookmarkStart w:id="5" w:name="_微信用户消息通知"/>
+      <w:bookmarkEnd w:id="5"/>
       <w:proofErr w:type="gramStart"/>
       <w:r>
         <w:rPr>
@@ -1809,19 +2438,13 @@
     <w:p>
       <w:pPr>
         <w:pStyle w:val="1"/>
-        <w:ind w:left="426"/>
-      </w:pPr>
-      <w:r>
-        <w:rPr>
-          <w:rFonts w:hint="eastAsia"/>
-        </w:rPr>
-        <w:t>数据表</w:t>
-      </w:r>
-      <w:r>
-        <w:rPr>
-          <w:rFonts w:hint="eastAsia"/>
-        </w:rPr>
-        <w:t>及其内容</w:t>
+      </w:pPr>
+      <w:r>
+        <w:rPr>
+          <w:rFonts w:hint="eastAsia"/>
+        </w:rPr>
+        <w:lastRenderedPageBreak/>
+        <w:t>详细功能和操作说明</w:t>
       </w:r>
     </w:p>
     <w:p>
@@ -1832,252 +2455,70 @@
         <w:rPr>
           <w:rFonts w:hint="eastAsia"/>
         </w:rPr>
-        <w:t>用户数据</w:t>
-      </w:r>
-      <w:r>
-        <w:rPr>
-          <w:rFonts w:hint="eastAsia"/>
-        </w:rPr>
-        <w:t>表</w:t>
-      </w:r>
-    </w:p>
-    <w:p>
-      <w:r>
-        <w:rPr>
-          <w:rFonts w:hint="eastAsia"/>
-        </w:rPr>
-        <w:t>用户数据表有多个列组成，</w:t>
-      </w:r>
-      <w:r>
-        <w:rPr>
-          <w:rFonts w:hint="eastAsia"/>
-        </w:rPr>
-        <w:t>包含用户</w:t>
-      </w:r>
-      <w:r>
-        <w:rPr>
-          <w:rFonts w:hint="eastAsia"/>
-        </w:rPr>
-        <w:t>ID，用户</w:t>
-      </w:r>
-      <w:r>
-        <w:rPr>
-          <w:rFonts w:hint="eastAsia"/>
-        </w:rPr>
-        <w:t>名，</w:t>
-      </w:r>
-      <w:r>
-        <w:rPr>
-          <w:rFonts w:hint="eastAsia"/>
-        </w:rPr>
-        <w:t>用户真实姓名，用户密码（如果有），</w:t>
-      </w:r>
-      <w:r>
-        <w:rPr>
-          <w:rFonts w:hint="eastAsia"/>
-        </w:rPr>
-        <w:t>用户组配置，手机号码及其他信息</w:t>
+        <w:t>Windows客户端</w:t>
+      </w:r>
+    </w:p>
+    <w:p>
+      <w:pPr>
+        <w:pStyle w:val="3"/>
+      </w:pPr>
+      <w:r>
+        <w:rPr>
+          <w:rFonts w:hint="eastAsia"/>
+        </w:rPr>
+        <w:t>登陆和注册用户</w:t>
+      </w:r>
+    </w:p>
+    <w:p>
+      <w:pPr>
+        <w:pStyle w:val="3"/>
+      </w:pPr>
+      <w:r>
+        <w:rPr>
+          <w:rFonts w:hint="eastAsia"/>
+        </w:rPr>
+        <w:t>学生信息上传</w:t>
+      </w:r>
+    </w:p>
+    <w:p>
+      <w:pPr>
+        <w:pStyle w:val="3"/>
+      </w:pPr>
+      <w:r>
+        <w:rPr>
+          <w:rFonts w:hint="eastAsia"/>
+        </w:rPr>
+        <w:t>校车信息上传</w:t>
+      </w:r>
+    </w:p>
+    <w:p>
+      <w:pPr>
+        <w:pStyle w:val="3"/>
+      </w:pPr>
+      <w:r>
+        <w:rPr>
+          <w:rFonts w:hint="eastAsia"/>
+        </w:rPr>
+        <w:t>学生状态查看</w:t>
       </w:r>
     </w:p>
     <w:p>
       <w:pPr>
         <w:pStyle w:val="2"/>
       </w:pPr>
-      <w:r>
-        <w:rPr>
-          <w:rFonts w:hint="eastAsia"/>
-        </w:rPr>
-        <w:lastRenderedPageBreak/>
-        <w:t>学生数据表</w:t>
-      </w:r>
-    </w:p>
-    <w:p>
-      <w:r>
-        <w:rPr>
-          <w:rFonts w:hint="eastAsia"/>
-        </w:rPr>
-        <w:t>学生书数据表记录了学生ID，学生姓名，校车ID，班级ID</w:t>
-      </w:r>
-      <w:r>
-        <w:rPr>
-          <w:rFonts w:hint="eastAsia"/>
-        </w:rPr>
-        <w:t>，家长ID，和其他坐车信息</w:t>
-      </w:r>
-    </w:p>
-    <w:p>
-      <w:pPr>
-        <w:pStyle w:val="2"/>
-      </w:pPr>
-      <w:r>
-        <w:rPr>
-          <w:rFonts w:hint="eastAsia"/>
-        </w:rPr>
-        <w:t>校车数据表</w:t>
-      </w:r>
-    </w:p>
-    <w:p>
-      <w:pPr>
-        <w:rPr>
-          <w:rFonts w:hint="eastAsia"/>
-        </w:rPr>
-      </w:pPr>
-      <w:r>
-        <w:rPr>
-          <w:rFonts w:hint="eastAsia"/>
-        </w:rPr>
-        <w:t>校车数据表内部存储了校车ID，校车方向，和带车老师ID</w:t>
-      </w:r>
-    </w:p>
-    <w:p>
-      <w:pPr>
-        <w:pStyle w:val="2"/>
-      </w:pPr>
-      <w:r>
-        <w:rPr>
-          <w:rFonts w:hint="eastAsia"/>
-        </w:rPr>
-        <w:t>班级数据表</w:t>
-      </w:r>
-    </w:p>
-    <w:p>
-      <w:pPr>
-        <w:rPr>
-          <w:rFonts w:hint="eastAsia"/>
-        </w:rPr>
-      </w:pPr>
-      <w:r>
-        <w:rPr>
-          <w:rFonts w:hint="eastAsia"/>
-        </w:rPr>
-        <w:t>班级数据表包含班级ID，班级所在的学部，年级和班主任ID</w:t>
-      </w:r>
-    </w:p>
-    <w:p>
-      <w:pPr>
-        <w:pStyle w:val="2"/>
-      </w:pPr>
-      <w:r>
-        <w:rPr>
-          <w:rFonts w:hint="eastAsia"/>
-        </w:rPr>
-        <w:t>一般数据表</w:t>
-      </w:r>
-    </w:p>
-    <w:p>
-      <w:pPr>
-        <w:rPr>
-          <w:rFonts w:hint="eastAsia"/>
-        </w:rPr>
-      </w:pPr>
-      <w:r>
-        <w:rPr>
-          <w:rFonts w:hint="eastAsia"/>
-        </w:rPr>
-        <w:t>此表内存储了Windows客户端版本信息，另加Web页面通知，Windows客户端通知</w:t>
-      </w:r>
-    </w:p>
-    <w:p>
-      <w:pPr>
-        <w:pStyle w:val="1"/>
-        <w:ind w:left="426"/>
-      </w:pPr>
-      <w:bookmarkStart w:id="3" w:name="_用户登陆步骤（适用于微信Web管理页面）"/>
-      <w:bookmarkEnd w:id="3"/>
-      <w:r>
-        <w:rPr>
-          <w:rFonts w:hint="eastAsia"/>
-        </w:rPr>
-        <w:t>用户登陆步骤（</w:t>
-      </w:r>
       <w:proofErr w:type="gramStart"/>
       <w:r>
         <w:rPr>
           <w:rFonts w:hint="eastAsia"/>
         </w:rPr>
-        <w:t>适用于微信</w:t>
+        <w:t>微信</w:t>
       </w:r>
       <w:proofErr w:type="gramEnd"/>
       <w:r>
-        <w:t>Web管理页面）</w:t>
-      </w:r>
-    </w:p>
-    <w:p>
-      <w:pPr>
-        <w:pStyle w:val="af"/>
-        <w:numPr>
-          <w:ilvl w:val="0"/>
-          <w:numId w:val="10"/>
-        </w:numPr>
-        <w:spacing w:line="360" w:lineRule="exact"/>
-        <w:ind w:left="425" w:firstLine="0"/>
-      </w:pPr>
-      <w:r>
-        <w:rPr>
-          <w:rFonts w:hint="eastAsia"/>
-        </w:rPr>
-        <w:t>用户访问</w:t>
-      </w:r>
-      <w:hyperlink r:id="rId7" w:history="1">
-        <w:r>
-          <w:rPr>
-            <w:rStyle w:val="af0"/>
-            <w:rFonts w:hint="eastAsia"/>
-          </w:rPr>
-          <w:t>h</w:t>
-        </w:r>
-        <w:r>
-          <w:rPr>
-            <w:rStyle w:val="af0"/>
-          </w:rPr>
-          <w:t>ttps://schoolbus.lhy0403.top</w:t>
-        </w:r>
-      </w:hyperlink>
-      <w:r>
-        <w:t xml:space="preserve"> , </w:t>
-      </w:r>
-      <w:r>
-        <w:rPr>
-          <w:rFonts w:hint="eastAsia"/>
-        </w:rPr>
-        <w:t>提交用户Session信息，</w:t>
-      </w:r>
-    </w:p>
-    <w:p>
-      <w:pPr>
-        <w:pStyle w:val="af"/>
-        <w:numPr>
-          <w:ilvl w:val="0"/>
-          <w:numId w:val="10"/>
-        </w:numPr>
-        <w:spacing w:line="360" w:lineRule="exact"/>
-        <w:ind w:left="425" w:firstLine="0"/>
-      </w:pPr>
-      <w:r>
-        <w:rPr>
-          <w:rFonts w:hint="eastAsia"/>
-        </w:rPr>
-        <w:t>Web后端处理用户Session，并判断用户登陆信息是否合法，</w:t>
-      </w:r>
-    </w:p>
-    <w:p>
-      <w:pPr>
-        <w:pStyle w:val="af"/>
-        <w:numPr>
-          <w:ilvl w:val="0"/>
-          <w:numId w:val="10"/>
-        </w:numPr>
-        <w:spacing w:line="360" w:lineRule="exact"/>
-        <w:ind w:left="425" w:firstLine="0"/>
-        <w:rPr>
-          <w:rFonts w:hint="eastAsia"/>
-        </w:rPr>
-      </w:pPr>
-      <w:r>
-        <w:rPr>
-          <w:rFonts w:hint="eastAsia"/>
-        </w:rPr>
-        <w:t>如果判断用户Session不合法，返回</w:t>
+        <w:rPr>
+          <w:rFonts w:hint="eastAsia"/>
+        </w:rPr>
+        <w:t>Web管理界面</w:t>
       </w:r>
     </w:p>
     <w:sectPr>
@@ -2832,16 +3273,215 @@
   <w:abstractNum w:abstractNumId="1" w15:restartNumberingAfterBreak="0">
     <w:nsid w:val="3AF57E99"/>
     <w:multiLevelType w:val="hybridMultilevel"/>
-    <w:tmpl w:val="561AA950"/>
-    <w:lvl w:ilvl="0" w:tplc="DD2C6740">
+    <w:tmpl w:val="29F628CC"/>
+    <w:lvl w:ilvl="0" w:tplc="3F6094A6">
+      <w:start w:val="1"/>
+      <w:numFmt w:val="decimal"/>
+      <w:lvlText w:val="%1."/>
+      <w:lvlJc w:val="left"/>
+      <w:pPr>
+        <w:ind w:left="426" w:hanging="420"/>
+      </w:pPr>
+      <w:rPr>
+        <w:b w:val="0"/>
+        <w:bCs w:val="0"/>
+        <w:i w:val="0"/>
+        <w:iCs w:val="0"/>
+        <w:caps w:val="0"/>
+        <w:smallCaps w:val="0"/>
+        <w:strike w:val="0"/>
+        <w:dstrike w:val="0"/>
+        <w:outline w:val="0"/>
+        <w:shadow w:val="0"/>
+        <w:emboss w:val="0"/>
+        <w:imprint w:val="0"/>
+        <w:noProof w:val="0"/>
+        <w:snapToGrid w:val="0"/>
+        <w:vanish w:val="0"/>
+        <w:color w:val="000000"/>
+        <w:spacing w:val="0"/>
+        <w:w w:val="0"/>
+        <w:kern w:val="0"/>
+        <w:position w:val="0"/>
+        <w:sz w:val="0"/>
+        <w:szCs w:val="0"/>
+        <w:u w:val="none" w:color="000000"/>
+        <w:effect w:val="none"/>
+        <w:bdr w:val="none" w:sz="0" w:space="0" w:color="000000"/>
+        <w:shd w:val="clear" w:color="000000" w:fill="000000"/>
+        <w:vertAlign w:val="baseline"/>
+        <w:em w:val="none"/>
+        <w:lang w:val="x-none" w:eastAsia="x-none" w:bidi="x-none"/>
+        <w:specVanish w:val="0"/>
+        <w14:glow w14:rad="0">
+          <w14:srgbClr w14:val="000000"/>
+        </w14:glow>
+        <w14:shadow w14:blurRad="0" w14:dist="0" w14:dir="0" w14:sx="0" w14:sy="0" w14:kx="0" w14:ky="0" w14:algn="none">
+          <w14:srgbClr w14:val="000000"/>
+        </w14:shadow>
+        <w14:reflection w14:blurRad="0" w14:stA="0" w14:stPos="0" w14:endA="0" w14:endPos="0" w14:dist="0" w14:dir="0" w14:fadeDir="0" w14:sx="0" w14:sy="0" w14:kx="0" w14:ky="0" w14:algn="none"/>
+        <w14:textOutline w14:w="0" w14:cap="rnd" w14:cmpd="sng" w14:algn="ctr">
+          <w14:noFill/>
+          <w14:prstDash w14:val="solid"/>
+          <w14:bevel/>
+        </w14:textOutline>
+        <w14:scene3d>
+          <w14:camera w14:prst="orthographicFront"/>
+          <w14:lightRig w14:rig="threePt" w14:dir="t">
+            <w14:rot w14:lat="0" w14:lon="0" w14:rev="0"/>
+          </w14:lightRig>
+        </w14:scene3d>
+        <w14:props3d w14:extrusionH="0" w14:contourW="0" w14:prstMaterial="none"/>
+        <w14:ligatures w14:val="none"/>
+        <w14:numForm w14:val="default"/>
+        <w14:numSpacing w14:val="default"/>
+        <w14:stylisticSets/>
+        <w14:cntxtAlts w14:val="0"/>
+      </w:rPr>
+    </w:lvl>
+    <w:lvl w:ilvl="1" w:tplc="04090019" w:tentative="1">
+      <w:start w:val="1"/>
+      <w:numFmt w:val="lowerLetter"/>
+      <w:lvlText w:val="%2)"/>
+      <w:lvlJc w:val="left"/>
+      <w:pPr>
+        <w:ind w:left="840" w:hanging="420"/>
+      </w:pPr>
+    </w:lvl>
+    <w:lvl w:ilvl="2" w:tplc="0409001B" w:tentative="1">
+      <w:start w:val="1"/>
+      <w:numFmt w:val="lowerRoman"/>
+      <w:lvlText w:val="%3."/>
+      <w:lvlJc w:val="right"/>
+      <w:pPr>
+        <w:ind w:left="1260" w:hanging="420"/>
+      </w:pPr>
+    </w:lvl>
+    <w:lvl w:ilvl="3" w:tplc="0409000F" w:tentative="1">
+      <w:start w:val="1"/>
+      <w:numFmt w:val="decimal"/>
+      <w:lvlText w:val="%4."/>
+      <w:lvlJc w:val="left"/>
+      <w:pPr>
+        <w:ind w:left="1680" w:hanging="420"/>
+      </w:pPr>
+    </w:lvl>
+    <w:lvl w:ilvl="4" w:tplc="04090019" w:tentative="1">
+      <w:start w:val="1"/>
+      <w:numFmt w:val="lowerLetter"/>
+      <w:lvlText w:val="%5)"/>
+      <w:lvlJc w:val="left"/>
+      <w:pPr>
+        <w:ind w:left="2100" w:hanging="420"/>
+      </w:pPr>
+    </w:lvl>
+    <w:lvl w:ilvl="5" w:tplc="0409001B" w:tentative="1">
+      <w:start w:val="1"/>
+      <w:numFmt w:val="lowerRoman"/>
+      <w:lvlText w:val="%6."/>
+      <w:lvlJc w:val="right"/>
+      <w:pPr>
+        <w:ind w:left="2520" w:hanging="420"/>
+      </w:pPr>
+    </w:lvl>
+    <w:lvl w:ilvl="6" w:tplc="0409000F" w:tentative="1">
+      <w:start w:val="1"/>
+      <w:numFmt w:val="decimal"/>
+      <w:lvlText w:val="%7."/>
+      <w:lvlJc w:val="left"/>
+      <w:pPr>
+        <w:ind w:left="2940" w:hanging="420"/>
+      </w:pPr>
+    </w:lvl>
+    <w:lvl w:ilvl="7" w:tplc="04090019" w:tentative="1">
+      <w:start w:val="1"/>
+      <w:numFmt w:val="lowerLetter"/>
+      <w:lvlText w:val="%8)"/>
+      <w:lvlJc w:val="left"/>
+      <w:pPr>
+        <w:ind w:left="3360" w:hanging="420"/>
+      </w:pPr>
+    </w:lvl>
+    <w:lvl w:ilvl="8" w:tplc="0409001B" w:tentative="1">
+      <w:start w:val="1"/>
+      <w:numFmt w:val="lowerRoman"/>
+      <w:lvlText w:val="%9."/>
+      <w:lvlJc w:val="right"/>
+      <w:pPr>
+        <w:ind w:left="3780" w:hanging="420"/>
+      </w:pPr>
+    </w:lvl>
+  </w:abstractNum>
+  <w:abstractNum w:abstractNumId="2" w15:restartNumberingAfterBreak="0">
+    <w:nsid w:val="5C364037"/>
+    <w:multiLevelType w:val="hybridMultilevel"/>
+    <w:tmpl w:val="0018E61C"/>
+    <w:lvl w:ilvl="0" w:tplc="7382CCFC">
       <w:start w:val="1"/>
       <w:numFmt w:val="decimal"/>
       <w:pStyle w:val="1"/>
       <w:lvlText w:val="%1."/>
       <w:lvlJc w:val="left"/>
       <w:pPr>
-        <w:ind w:left="3114" w:hanging="420"/>
-      </w:pPr>
+        <w:ind w:left="1146" w:hanging="720"/>
+      </w:pPr>
+      <w:rPr>
+        <w:rFonts w:ascii="Times New Roman" w:hAnsi="Times New Roman" w:cs="Times New Roman"/>
+        <w:b w:val="0"/>
+        <w:bCs w:val="0"/>
+        <w:i w:val="0"/>
+        <w:iCs w:val="0"/>
+        <w:caps w:val="0"/>
+        <w:smallCaps w:val="0"/>
+        <w:strike w:val="0"/>
+        <w:dstrike w:val="0"/>
+        <w:outline w:val="0"/>
+        <w:shadow w:val="0"/>
+        <w:emboss w:val="0"/>
+        <w:imprint w:val="0"/>
+        <w:noProof w:val="0"/>
+        <w:snapToGrid w:val="0"/>
+        <w:vanish w:val="0"/>
+        <w:color w:val="000000"/>
+        <w:spacing w:val="0"/>
+        <w:w w:val="0"/>
+        <w:kern w:val="0"/>
+        <w:position w:val="0"/>
+        <w:sz w:val="0"/>
+        <w:szCs w:val="0"/>
+        <w:u w:val="none" w:color="000000"/>
+        <w:effect w:val="none"/>
+        <w:bdr w:val="none" w:sz="0" w:space="0" w:color="000000"/>
+        <w:shd w:val="clear" w:color="000000" w:fill="000000"/>
+        <w:vertAlign w:val="baseline"/>
+        <w:em w:val="none"/>
+        <w:lang w:val="x-none" w:eastAsia="x-none" w:bidi="x-none"/>
+        <w:specVanish w:val="0"/>
+        <w14:glow w14:rad="0">
+          <w14:srgbClr w14:val="000000"/>
+        </w14:glow>
+        <w14:shadow w14:blurRad="0" w14:dist="0" w14:dir="0" w14:sx="0" w14:sy="0" w14:kx="0" w14:ky="0" w14:algn="none">
+          <w14:srgbClr w14:val="000000"/>
+        </w14:shadow>
+        <w14:reflection w14:blurRad="0" w14:stA="0" w14:stPos="0" w14:endA="0" w14:endPos="0" w14:dist="0" w14:dir="0" w14:fadeDir="0" w14:sx="0" w14:sy="0" w14:kx="0" w14:ky="0" w14:algn="none"/>
+        <w14:textOutline w14:w="0" w14:cap="rnd" w14:cmpd="sng" w14:algn="ctr">
+          <w14:noFill/>
+          <w14:prstDash w14:val="solid"/>
+          <w14:bevel/>
+        </w14:textOutline>
+        <w14:scene3d>
+          <w14:camera w14:prst="orthographicFront"/>
+          <w14:lightRig w14:rig="threePt" w14:dir="t">
+            <w14:rot w14:lat="0" w14:lon="0" w14:rev="0"/>
+          </w14:lightRig>
+        </w14:scene3d>
+        <w14:props3d w14:extrusionH="0" w14:contourW="0" w14:prstMaterial="none"/>
+        <w14:ligatures w14:val="none"/>
+        <w14:numForm w14:val="default"/>
+        <w14:numSpacing w14:val="default"/>
+        <w14:stylisticSets/>
+        <w14:cntxtAlts w14:val="0"/>
+      </w:rPr>
     </w:lvl>
     <w:lvl w:ilvl="1" w:tplc="04090019" w:tentative="1">
       <w:start w:val="1"/>
@@ -2849,7 +3489,7 @@
       <w:lvlText w:val="%2)"/>
       <w:lvlJc w:val="left"/>
       <w:pPr>
-        <w:ind w:left="840" w:hanging="420"/>
+        <w:ind w:left="1266" w:hanging="420"/>
       </w:pPr>
     </w:lvl>
     <w:lvl w:ilvl="2" w:tplc="0409001B" w:tentative="1">
@@ -2858,7 +3498,7 @@
       <w:lvlText w:val="%3."/>
       <w:lvlJc w:val="right"/>
       <w:pPr>
-        <w:ind w:left="1260" w:hanging="420"/>
+        <w:ind w:left="1686" w:hanging="420"/>
       </w:pPr>
     </w:lvl>
     <w:lvl w:ilvl="3" w:tplc="0409000F" w:tentative="1">
@@ -2867,7 +3507,7 @@
       <w:lvlText w:val="%4."/>
       <w:lvlJc w:val="left"/>
       <w:pPr>
-        <w:ind w:left="1680" w:hanging="420"/>
+        <w:ind w:left="2106" w:hanging="420"/>
       </w:pPr>
     </w:lvl>
     <w:lvl w:ilvl="4" w:tplc="04090019" w:tentative="1">
@@ -2876,7 +3516,7 @@
       <w:lvlText w:val="%5)"/>
       <w:lvlJc w:val="left"/>
       <w:pPr>
-        <w:ind w:left="2100" w:hanging="420"/>
+        <w:ind w:left="2526" w:hanging="420"/>
       </w:pPr>
     </w:lvl>
     <w:lvl w:ilvl="5" w:tplc="0409001B" w:tentative="1">
@@ -2885,7 +3525,7 @@
       <w:lvlText w:val="%6."/>
       <w:lvlJc w:val="right"/>
       <w:pPr>
-        <w:ind w:left="2520" w:hanging="420"/>
+        <w:ind w:left="2946" w:hanging="420"/>
       </w:pPr>
     </w:lvl>
     <w:lvl w:ilvl="6" w:tplc="0409000F" w:tentative="1">
@@ -2894,7 +3534,7 @@
       <w:lvlText w:val="%7."/>
       <w:lvlJc w:val="left"/>
       <w:pPr>
-        <w:ind w:left="2940" w:hanging="420"/>
+        <w:ind w:left="3366" w:hanging="420"/>
       </w:pPr>
     </w:lvl>
     <w:lvl w:ilvl="7" w:tplc="04090019" w:tentative="1">
@@ -2903,7 +3543,7 @@
       <w:lvlText w:val="%8)"/>
       <w:lvlJc w:val="left"/>
       <w:pPr>
-        <w:ind w:left="3360" w:hanging="420"/>
+        <w:ind w:left="3786" w:hanging="420"/>
       </w:pPr>
     </w:lvl>
     <w:lvl w:ilvl="8" w:tplc="0409001B" w:tentative="1">
@@ -2912,11 +3552,11 @@
       <w:lvlText w:val="%9."/>
       <w:lvlJc w:val="right"/>
       <w:pPr>
-        <w:ind w:left="3780" w:hanging="420"/>
+        <w:ind w:left="4206" w:hanging="420"/>
       </w:pPr>
     </w:lvl>
   </w:abstractNum>
-  <w:abstractNum w:abstractNumId="2" w15:restartNumberingAfterBreak="0">
+  <w:abstractNum w:abstractNumId="3" w15:restartNumberingAfterBreak="0">
     <w:nsid w:val="6C775C1F"/>
     <w:multiLevelType w:val="hybridMultilevel"/>
     <w:tmpl w:val="8522F87E"/>
@@ -3030,8 +3670,97 @@
       </w:rPr>
     </w:lvl>
   </w:abstractNum>
-  <w:abstractNum w:abstractNumId="3" w15:restartNumberingAfterBreak="0">
+  <w:abstractNum w:abstractNumId="4" w15:restartNumberingAfterBreak="0">
     <w:nsid w:val="71144FBF"/>
+    <w:multiLevelType w:val="hybridMultilevel"/>
+    <w:tmpl w:val="123027A6"/>
+    <w:lvl w:ilvl="0" w:tplc="1C02E32E">
+      <w:start w:val="1"/>
+      <w:numFmt w:val="decimal"/>
+      <w:lvlText w:val="%1."/>
+      <w:lvlJc w:val="left"/>
+      <w:pPr>
+        <w:ind w:left="786" w:hanging="360"/>
+      </w:pPr>
+      <w:rPr>
+        <w:rFonts w:hint="default"/>
+      </w:rPr>
+    </w:lvl>
+    <w:lvl w:ilvl="1" w:tplc="04090019" w:tentative="1">
+      <w:start w:val="1"/>
+      <w:numFmt w:val="lowerLetter"/>
+      <w:lvlText w:val="%2)"/>
+      <w:lvlJc w:val="left"/>
+      <w:pPr>
+        <w:ind w:left="1266" w:hanging="420"/>
+      </w:pPr>
+    </w:lvl>
+    <w:lvl w:ilvl="2" w:tplc="0409001B" w:tentative="1">
+      <w:start w:val="1"/>
+      <w:numFmt w:val="lowerRoman"/>
+      <w:lvlText w:val="%3."/>
+      <w:lvlJc w:val="right"/>
+      <w:pPr>
+        <w:ind w:left="1686" w:hanging="420"/>
+      </w:pPr>
+    </w:lvl>
+    <w:lvl w:ilvl="3" w:tplc="0409000F" w:tentative="1">
+      <w:start w:val="1"/>
+      <w:numFmt w:val="decimal"/>
+      <w:lvlText w:val="%4."/>
+      <w:lvlJc w:val="left"/>
+      <w:pPr>
+        <w:ind w:left="2106" w:hanging="420"/>
+      </w:pPr>
+    </w:lvl>
+    <w:lvl w:ilvl="4" w:tplc="04090019" w:tentative="1">
+      <w:start w:val="1"/>
+      <w:numFmt w:val="lowerLetter"/>
+      <w:lvlText w:val="%5)"/>
+      <w:lvlJc w:val="left"/>
+      <w:pPr>
+        <w:ind w:left="2526" w:hanging="420"/>
+      </w:pPr>
+    </w:lvl>
+    <w:lvl w:ilvl="5" w:tplc="0409001B" w:tentative="1">
+      <w:start w:val="1"/>
+      <w:numFmt w:val="lowerRoman"/>
+      <w:lvlText w:val="%6."/>
+      <w:lvlJc w:val="right"/>
+      <w:pPr>
+        <w:ind w:left="2946" w:hanging="420"/>
+      </w:pPr>
+    </w:lvl>
+    <w:lvl w:ilvl="6" w:tplc="0409000F" w:tentative="1">
+      <w:start w:val="1"/>
+      <w:numFmt w:val="decimal"/>
+      <w:lvlText w:val="%7."/>
+      <w:lvlJc w:val="left"/>
+      <w:pPr>
+        <w:ind w:left="3366" w:hanging="420"/>
+      </w:pPr>
+    </w:lvl>
+    <w:lvl w:ilvl="7" w:tplc="04090019" w:tentative="1">
+      <w:start w:val="1"/>
+      <w:numFmt w:val="lowerLetter"/>
+      <w:lvlText w:val="%8)"/>
+      <w:lvlJc w:val="left"/>
+      <w:pPr>
+        <w:ind w:left="3786" w:hanging="420"/>
+      </w:pPr>
+    </w:lvl>
+    <w:lvl w:ilvl="8" w:tplc="0409001B" w:tentative="1">
+      <w:start w:val="1"/>
+      <w:numFmt w:val="lowerRoman"/>
+      <w:lvlText w:val="%9."/>
+      <w:lvlJc w:val="right"/>
+      <w:pPr>
+        <w:ind w:left="4206" w:hanging="420"/>
+      </w:pPr>
+    </w:lvl>
+  </w:abstractNum>
+  <w:abstractNum w:abstractNumId="5" w15:restartNumberingAfterBreak="0">
+    <w:nsid w:val="720628BD"/>
     <w:multiLevelType w:val="hybridMultilevel"/>
     <w:tmpl w:val="123027A6"/>
     <w:lvl w:ilvl="0" w:tplc="1C02E32E">
@@ -3126,7 +3855,7 @@
     <w:abstractNumId w:val="0"/>
   </w:num>
   <w:num w:numId="3">
-    <w:abstractNumId w:val="2"/>
+    <w:abstractNumId w:val="3"/>
   </w:num>
   <w:num w:numId="4">
     <w:abstractNumId w:val="0"/>
@@ -3162,7 +3891,13 @@
     </w:lvlOverride>
   </w:num>
   <w:num w:numId="10">
-    <w:abstractNumId w:val="3"/>
+    <w:abstractNumId w:val="4"/>
+  </w:num>
+  <w:num w:numId="11">
+    <w:abstractNumId w:val="5"/>
+  </w:num>
+  <w:num w:numId="12">
+    <w:abstractNumId w:val="2"/>
   </w:num>
 </w:numbering>
 </file>
@@ -3579,14 +4314,15 @@
     <w:link w:val="10"/>
     <w:uiPriority w:val="9"/>
     <w:qFormat/>
-    <w:rsid w:val="00C47FAF"/>
+    <w:rsid w:val="00424320"/>
     <w:pPr>
       <w:keepNext/>
       <w:keepLines/>
       <w:numPr>
-        <w:numId w:val="1"/>
+        <w:numId w:val="12"/>
       </w:numPr>
       <w:spacing w:before="100" w:beforeAutospacing="1" w:after="100" w:afterAutospacing="1"/>
+      <w:ind w:left="709"/>
       <w:outlineLvl w:val="0"/>
     </w:pPr>
     <w:rPr>
@@ -3677,7 +4413,7 @@
     <w:basedOn w:val="a0"/>
     <w:link w:val="1"/>
     <w:uiPriority w:val="9"/>
-    <w:rsid w:val="00C47FAF"/>
+    <w:rsid w:val="00424320"/>
     <w:rPr>
       <w:b/>
       <w:bCs/>

</xml_diff>